<commit_message>
xong báo cáo chương 1
</commit_message>
<xml_diff>
--- a/MAU BCCK-TDTKDA.docx
+++ b/MAU BCCK-TDTKDA.docx
@@ -1,6 +1,6 @@
 
 <file path=word/document.xml><?xml version="1.0" encoding="utf-8"?>
-<w:document xmlns:wpc="http://schemas.microsoft.com/office/word/2010/wordprocessingCanvas" xmlns:cx="http://schemas.microsoft.com/office/drawing/2014/chartex" xmlns:cx1="http://schemas.microsoft.com/office/drawing/2015/9/8/chartex" xmlns:cx2="http://schemas.microsoft.com/office/drawing/2015/10/21/chartex" xmlns:cx3="http://schemas.microsoft.com/office/drawing/2016/5/9/chartex" xmlns:cx4="http://schemas.microsoft.com/office/drawing/2016/5/10/chartex" xmlns:cx5="http://schemas.microsoft.com/office/drawing/2016/5/11/chartex" xmlns:cx6="http://schemas.microsoft.com/office/drawing/2016/5/12/chartex" xmlns:cx7="http://schemas.microsoft.com/office/drawing/2016/5/13/chartex" xmlns:cx8="http://schemas.microsoft.com/office/drawing/2016/5/14/chartex" xmlns:mc="http://schemas.openxmlformats.org/markup-compatibility/2006" xmlns:aink="http://schemas.microsoft.com/office/drawing/2016/ink" xmlns:am3d="http://schemas.microsoft.com/office/drawing/2017/model3d" xmlns:o="urn:schemas-microsoft-com:office:office" xmlns:oel="http://schemas.microsoft.com/office/2019/extlst" xmlns:r="http://schemas.openxmlformats.org/officeDocument/2006/relationships" xmlns:m="http://schemas.openxmlformats.org/officeDocument/2006/math" xmlns:v="urn:schemas-microsoft-com:vml" xmlns:wp14="http://schemas.microsoft.com/office/word/2010/wordprocessingDrawing" xmlns:wp="http://schemas.openxmlformats.org/drawingml/2006/wordprocessingDrawing" xmlns:w10="urn:schemas-microsoft-com:office:word" xmlns:w="http://schemas.openxmlformats.org/wordprocessingml/2006/main" xmlns:w14="http://schemas.microsoft.com/office/word/2010/wordml" xmlns:w15="http://schemas.microsoft.com/office/word/2012/wordml" xmlns:w16cex="http://schemas.microsoft.com/office/word/2018/wordml/cex" xmlns:w16cid="http://schemas.microsoft.com/office/word/2016/wordml/cid" xmlns:w16="http://schemas.microsoft.com/office/word/2018/wordml" xmlns:w16du="http://schemas.microsoft.com/office/word/2023/wordml/word16du" xmlns:w16sdtdh="http://schemas.microsoft.com/office/word/2020/wordml/sdtdatahash" xmlns:w16se="http://schemas.microsoft.com/office/word/2015/wordml/symex" xmlns:wpg="http://schemas.microsoft.com/office/word/2010/wordprocessingGroup" xmlns:wpi="http://schemas.microsoft.com/office/word/2010/wordprocessingInk" xmlns:wne="http://schemas.microsoft.com/office/word/2006/wordml" xmlns:wps="http://schemas.microsoft.com/office/word/2010/wordprocessingShape" mc:Ignorable="w14 w15 w16se w16cid w16 w16cex w16sdtdh w16du wp14">
+<w:document xmlns:wpc="http://schemas.microsoft.com/office/word/2010/wordprocessingCanvas" xmlns:cx="http://schemas.microsoft.com/office/drawing/2014/chartex" xmlns:cx1="http://schemas.microsoft.com/office/drawing/2015/9/8/chartex" xmlns:cx2="http://schemas.microsoft.com/office/drawing/2015/10/21/chartex" xmlns:cx3="http://schemas.microsoft.com/office/drawing/2016/5/9/chartex" xmlns:cx4="http://schemas.microsoft.com/office/drawing/2016/5/10/chartex" xmlns:cx5="http://schemas.microsoft.com/office/drawing/2016/5/11/chartex" xmlns:cx6="http://schemas.microsoft.com/office/drawing/2016/5/12/chartex" xmlns:cx7="http://schemas.microsoft.com/office/drawing/2016/5/13/chartex" xmlns:cx8="http://schemas.microsoft.com/office/drawing/2016/5/14/chartex" xmlns:mc="http://schemas.openxmlformats.org/markup-compatibility/2006" xmlns:aink="http://schemas.microsoft.com/office/drawing/2016/ink" xmlns:am3d="http://schemas.microsoft.com/office/drawing/2017/model3d" xmlns:o="urn:schemas-microsoft-com:office:office" xmlns:oel="http://schemas.microsoft.com/office/2019/extlst" xmlns:r="http://schemas.openxmlformats.org/officeDocument/2006/relationships" xmlns:m="http://schemas.openxmlformats.org/officeDocument/2006/math" xmlns:v="urn:schemas-microsoft-com:vml" xmlns:wp14="http://schemas.microsoft.com/office/word/2010/wordprocessingDrawing" xmlns:wp="http://schemas.openxmlformats.org/drawingml/2006/wordprocessingDrawing" xmlns:w10="urn:schemas-microsoft-com:office:word" xmlns:w="http://schemas.openxmlformats.org/wordprocessingml/2006/main" xmlns:w14="http://schemas.microsoft.com/office/word/2010/wordml" xmlns:w15="http://schemas.microsoft.com/office/word/2012/wordml" xmlns:w16cex="http://schemas.microsoft.com/office/word/2018/wordml/cex" xmlns:w16cid="http://schemas.microsoft.com/office/word/2016/wordml/cid" xmlns:w16="http://schemas.microsoft.com/office/word/2018/wordml" xmlns:w16sdtdh="http://schemas.microsoft.com/office/word/2020/wordml/sdtdatahash" xmlns:w16se="http://schemas.microsoft.com/office/word/2015/wordml/symex" xmlns:wpg="http://schemas.microsoft.com/office/word/2010/wordprocessingGroup" xmlns:wpi="http://schemas.microsoft.com/office/word/2010/wordprocessingInk" xmlns:wne="http://schemas.microsoft.com/office/word/2006/wordml" xmlns:wps="http://schemas.microsoft.com/office/word/2010/wordprocessingShape" mc:Ignorable="w14 w15 w16se w16cid w16 w16cex w16sdtdh wp14">
   <w:body>
     <w:p>
       <w:pPr>
@@ -1200,7 +1200,23 @@
           <w:sz w:val="28"/>
           <w:szCs w:val="28"/>
         </w:rPr>
-        <w:t>Tp. HCM, tháng ..../2022</w:t>
+        <w:t xml:space="preserve">Tp. HCM, tháng </w:t>
+      </w:r>
+      <w:proofErr w:type="gramStart"/>
+      <w:r>
+        <w:rPr>
+          <w:sz w:val="28"/>
+          <w:szCs w:val="28"/>
+        </w:rPr>
+        <w:t>..../</w:t>
+      </w:r>
+      <w:proofErr w:type="gramEnd"/>
+      <w:r>
+        <w:rPr>
+          <w:sz w:val="28"/>
+          <w:szCs w:val="28"/>
+        </w:rPr>
+        <w:t>2022</w:t>
       </w:r>
     </w:p>
     <w:p>
@@ -3147,7 +3163,25 @@
           <w:sz w:val="26"/>
           <w:szCs w:val="26"/>
         </w:rPr>
-        <w:t>Khói bụi và ô nhiễm môi trường đang là vấn đề cả thế giới quan tâm giải quyết. Thành phố Hồ Chí Minh là nơi có nhiều trường đại học thuộc đủ mọi ngành nghề, lĩnh vực.. nên số lượng sinh viên hằng năm đều tăng. Phần lớn sinh viên khi học tập tại thành phố đều sử dụng phương tiện cá nhân là xe máy để di chuyển, góp phần gây ra tình trạng kẹt xe, ùn tắc giao thông trong giờ cao điểm và làm cho thành phố Hồ Chí Minh trở thành một trong top 10 thành phố ô nhiễm không khí nhất thế giới.</w:t>
+        <w:t xml:space="preserve">Khói bụi và ô nhiễm môi trường đang là vấn đề cả thế giới quan tâm giải quyết. Thành phố Hồ Chí Minh là nơi có nhiều trường đại học thuộc đủ mọi ngành nghề, lĩnh </w:t>
+      </w:r>
+      <w:proofErr w:type="gramStart"/>
+      <w:r>
+        <w:rPr>
+          <w:color w:val="FF0000"/>
+          <w:sz w:val="26"/>
+          <w:szCs w:val="26"/>
+        </w:rPr>
+        <w:t>vực..</w:t>
+      </w:r>
+      <w:proofErr w:type="gramEnd"/>
+      <w:r>
+        <w:rPr>
+          <w:color w:val="FF0000"/>
+          <w:sz w:val="26"/>
+          <w:szCs w:val="26"/>
+        </w:rPr>
+        <w:t xml:space="preserve"> nên số lượng sinh viên hằng năm đều tăng. Phần lớn sinh viên khi học tập tại thành phố đều sử dụng phương tiện cá nhân là xe máy để di chuyển, góp phần gây ra tình trạng kẹt xe, ùn tắc giao thông trong giờ cao điểm và làm cho thành phố Hồ Chí Minh trở thành một trong top 10 thành phố ô nhiễm không khí nhất thế giới.</w:t>
       </w:r>
     </w:p>
     <w:p>
@@ -3187,7 +3221,27 @@
           <w:sz w:val="26"/>
           <w:szCs w:val="26"/>
         </w:rPr>
-        <w:t>Từ khóa: an toàn, chia sẻ xe, môi trường, ứng dụng, tiết kiệm.</w:t>
+        <w:t xml:space="preserve">Từ khóa: </w:t>
+      </w:r>
+      <w:proofErr w:type="gramStart"/>
+      <w:r>
+        <w:rPr>
+          <w:i/>
+          <w:color w:val="FF0000"/>
+          <w:sz w:val="26"/>
+          <w:szCs w:val="26"/>
+        </w:rPr>
+        <w:t>an</w:t>
+      </w:r>
+      <w:proofErr w:type="gramEnd"/>
+      <w:r>
+        <w:rPr>
+          <w:i/>
+          <w:color w:val="FF0000"/>
+          <w:sz w:val="26"/>
+          <w:szCs w:val="26"/>
+        </w:rPr>
+        <w:t xml:space="preserve"> toàn, chia sẻ xe, môi trường, ứng dụng, tiết kiệm.</w:t>
       </w:r>
     </w:p>
     <w:p>
@@ -3529,51 +3583,361 @@
     </w:p>
     <w:p>
       <w:pPr>
-        <w:pBdr>
-          <w:top w:val="nil"/>
-          <w:left w:val="nil"/>
-          <w:bottom w:val="nil"/>
-          <w:right w:val="nil"/>
-          <w:between w:val="nil"/>
-        </w:pBdr>
-        <w:jc w:val="both"/>
-        <w:rPr>
-          <w:i/>
-          <w:color w:val="FF0000"/>
-          <w:sz w:val="26"/>
-          <w:szCs w:val="26"/>
-          <w:lang w:eastAsia="ja-JP"/>
-        </w:rPr>
-      </w:pPr>
-      <w:r>
-        <w:rPr>
-          <w:rFonts w:hint="eastAsia"/>
-          <w:i/>
-          <w:color w:val="FF0000"/>
-          <w:sz w:val="26"/>
-          <w:szCs w:val="26"/>
-          <w:lang w:eastAsia="ja-JP"/>
-        </w:rPr>
-        <w:t>(1 trang)</w:t>
-      </w:r>
-    </w:p>
-    <w:p>
-      <w:pPr>
         <w:pStyle w:val="Heading1"/>
       </w:pPr>
       <w:r>
-        <w:t xml:space="preserve"> </w:t>
-      </w:r>
-    </w:p>
-    <w:p>
-      <w:pPr>
-        <w:rPr>
-          <w:b/>
-          <w:sz w:val="26"/>
-          <w:szCs w:val="26"/>
-        </w:rPr>
-      </w:pPr>
-      <w:r>
+        <w:t>CHỦ ĐỀ LỚP: LÀM THẾ NÀO ĐỂ MÙA HÈ CỦA SINH VIÊN ĐƯỢC THOẢI MÁI</w:t>
+      </w:r>
+    </w:p>
+    <w:p>
+      <w:pPr>
+        <w:rPr>
+          <w:sz w:val="28"/>
+          <w:szCs w:val="28"/>
+        </w:rPr>
+      </w:pPr>
+    </w:p>
+    <w:p>
+      <w:pPr>
+        <w:spacing w:line="360" w:lineRule="auto"/>
+        <w:rPr>
+          <w:rFonts w:eastAsia="Times New Roman"/>
+          <w:sz w:val="28"/>
+          <w:szCs w:val="28"/>
+        </w:rPr>
+      </w:pPr>
+      <w:r>
+        <w:rPr>
+          <w:rFonts w:eastAsia="Times New Roman"/>
+          <w:color w:val="000000"/>
+          <w:sz w:val="28"/>
+          <w:szCs w:val="28"/>
+        </w:rPr>
+        <w:t>7 tiêu chí đánh giá dự án nhóm:</w:t>
+      </w:r>
+    </w:p>
+    <w:p>
+      <w:pPr>
+        <w:numPr>
+          <w:ilvl w:val="0"/>
+          <w:numId w:val="7"/>
+        </w:numPr>
+        <w:spacing w:line="360" w:lineRule="auto"/>
+        <w:ind w:left="600"/>
+        <w:textAlignment w:val="baseline"/>
+        <w:rPr>
+          <w:rFonts w:eastAsia="Times New Roman"/>
+          <w:color w:val="000000"/>
+          <w:sz w:val="28"/>
+          <w:szCs w:val="28"/>
+        </w:rPr>
+      </w:pPr>
+      <w:r>
+        <w:rPr>
+          <w:rFonts w:eastAsia="Times New Roman"/>
+          <w:color w:val="000000"/>
+          <w:sz w:val="28"/>
+          <w:szCs w:val="28"/>
+        </w:rPr>
+        <w:t>Không đòi hỏi chi phí cao để thực hiện.</w:t>
+      </w:r>
+    </w:p>
+    <w:p>
+      <w:pPr>
+        <w:numPr>
+          <w:ilvl w:val="0"/>
+          <w:numId w:val="7"/>
+        </w:numPr>
+        <w:spacing w:line="360" w:lineRule="auto"/>
+        <w:ind w:left="600"/>
+        <w:textAlignment w:val="baseline"/>
+        <w:rPr>
+          <w:rFonts w:eastAsia="Times New Roman"/>
+          <w:color w:val="000000"/>
+          <w:sz w:val="28"/>
+          <w:szCs w:val="28"/>
+        </w:rPr>
+      </w:pPr>
+      <w:r>
+        <w:rPr>
+          <w:rFonts w:eastAsia="Times New Roman"/>
+          <w:color w:val="000000"/>
+          <w:sz w:val="28"/>
+          <w:szCs w:val="28"/>
+        </w:rPr>
+        <w:t>Dễ thu thập thông tin cho vấn đề này.</w:t>
+      </w:r>
+    </w:p>
+    <w:p>
+      <w:pPr>
+        <w:numPr>
+          <w:ilvl w:val="0"/>
+          <w:numId w:val="7"/>
+        </w:numPr>
+        <w:spacing w:line="360" w:lineRule="auto"/>
+        <w:ind w:left="600"/>
+        <w:textAlignment w:val="baseline"/>
+        <w:rPr>
+          <w:rFonts w:eastAsia="Times New Roman"/>
+          <w:color w:val="000000"/>
+          <w:sz w:val="28"/>
+          <w:szCs w:val="28"/>
+        </w:rPr>
+      </w:pPr>
+      <w:r>
+        <w:rPr>
+          <w:rFonts w:eastAsia="Times New Roman"/>
+          <w:color w:val="000000"/>
+          <w:sz w:val="28"/>
+          <w:szCs w:val="28"/>
+        </w:rPr>
+        <w:t>Có thể hoàn thành trong thời gian của khoá học.</w:t>
+      </w:r>
+    </w:p>
+    <w:p>
+      <w:pPr>
+        <w:numPr>
+          <w:ilvl w:val="0"/>
+          <w:numId w:val="7"/>
+        </w:numPr>
+        <w:spacing w:line="360" w:lineRule="auto"/>
+        <w:ind w:left="600"/>
+        <w:textAlignment w:val="baseline"/>
+        <w:rPr>
+          <w:rFonts w:eastAsia="Times New Roman"/>
+          <w:color w:val="000000"/>
+          <w:sz w:val="28"/>
+          <w:szCs w:val="28"/>
+        </w:rPr>
+      </w:pPr>
+      <w:r>
+        <w:rPr>
+          <w:rFonts w:eastAsia="Times New Roman"/>
+          <w:color w:val="000000"/>
+          <w:sz w:val="28"/>
+          <w:szCs w:val="28"/>
+        </w:rPr>
+        <w:t>Mang lại sự hữu ích cho xã hội.</w:t>
+      </w:r>
+    </w:p>
+    <w:p>
+      <w:pPr>
+        <w:numPr>
+          <w:ilvl w:val="0"/>
+          <w:numId w:val="7"/>
+        </w:numPr>
+        <w:spacing w:line="360" w:lineRule="auto"/>
+        <w:ind w:left="600"/>
+        <w:textAlignment w:val="baseline"/>
+        <w:rPr>
+          <w:rFonts w:eastAsia="Times New Roman"/>
+          <w:color w:val="000000"/>
+          <w:sz w:val="28"/>
+          <w:szCs w:val="28"/>
+        </w:rPr>
+      </w:pPr>
+      <w:r>
+        <w:rPr>
+          <w:rFonts w:eastAsia="Times New Roman"/>
+          <w:color w:val="000000"/>
+          <w:sz w:val="28"/>
+          <w:szCs w:val="28"/>
+        </w:rPr>
+        <w:t>Dễ dàng tiếp cận được với các bên liên quan đến vấn đề.</w:t>
+      </w:r>
+    </w:p>
+    <w:p>
+      <w:pPr>
+        <w:numPr>
+          <w:ilvl w:val="0"/>
+          <w:numId w:val="7"/>
+        </w:numPr>
+        <w:spacing w:line="360" w:lineRule="auto"/>
+        <w:ind w:left="600"/>
+        <w:textAlignment w:val="baseline"/>
+        <w:rPr>
+          <w:rFonts w:eastAsia="Times New Roman"/>
+          <w:color w:val="000000"/>
+          <w:sz w:val="28"/>
+          <w:szCs w:val="28"/>
+        </w:rPr>
+      </w:pPr>
+      <w:r>
+        <w:rPr>
+          <w:rFonts w:eastAsia="Times New Roman"/>
+          <w:color w:val="000000"/>
+          <w:sz w:val="28"/>
+          <w:szCs w:val="28"/>
+        </w:rPr>
+        <w:t>Nhiều người muốn tham gia giải quyết vấn đề này.</w:t>
+      </w:r>
+    </w:p>
+    <w:p>
+      <w:pPr>
+        <w:numPr>
+          <w:ilvl w:val="0"/>
+          <w:numId w:val="7"/>
+        </w:numPr>
+        <w:spacing w:line="360" w:lineRule="auto"/>
+        <w:ind w:left="600"/>
+        <w:textAlignment w:val="baseline"/>
+        <w:rPr>
+          <w:rFonts w:eastAsia="Times New Roman"/>
+          <w:color w:val="000000"/>
+          <w:sz w:val="28"/>
+          <w:szCs w:val="28"/>
+        </w:rPr>
+      </w:pPr>
+      <w:r>
+        <w:rPr>
+          <w:rFonts w:eastAsia="Times New Roman"/>
+          <w:color w:val="000000"/>
+          <w:sz w:val="28"/>
+          <w:szCs w:val="28"/>
+        </w:rPr>
+        <w:t>Dễ sử dụng kiến thức và kinh nghiệm hiện có của bạn.</w:t>
+      </w:r>
+    </w:p>
+    <w:p>
+      <w:pPr>
+        <w:textAlignment w:val="baseline"/>
+        <w:rPr>
+          <w:rFonts w:eastAsia="Times New Roman"/>
+          <w:color w:val="000000"/>
+          <w:sz w:val="28"/>
+          <w:szCs w:val="28"/>
+        </w:rPr>
+      </w:pPr>
+    </w:p>
+    <w:p>
+      <w:r>
+        <w:drawing>
+          <wp:inline distT="0" distB="0" distL="0" distR="0" wp14:anchorId="37832708" wp14:editId="2E6400A3">
+            <wp:extent cx="5576570" cy="2788285"/>
+            <wp:effectExtent l="0" t="0" r="5080" b="0"/>
+            <wp:docPr id="1" name="Picture 1"/>
+            <wp:cNvGraphicFramePr>
+              <a:graphicFrameLocks xmlns:a="http://schemas.openxmlformats.org/drawingml/2006/main" noChangeAspect="1"/>
+            </wp:cNvGraphicFramePr>
+            <a:graphic xmlns:a="http://schemas.openxmlformats.org/drawingml/2006/main">
+              <a:graphicData uri="http://schemas.openxmlformats.org/drawingml/2006/picture">
+                <pic:pic xmlns:pic="http://schemas.openxmlformats.org/drawingml/2006/picture">
+                  <pic:nvPicPr>
+                    <pic:cNvPr id="1" name=""/>
+                    <pic:cNvPicPr/>
+                  </pic:nvPicPr>
+                  <pic:blipFill>
+                    <a:blip r:embed="rId12"/>
+                    <a:stretch>
+                      <a:fillRect/>
+                    </a:stretch>
+                  </pic:blipFill>
+                  <pic:spPr>
+                    <a:xfrm>
+                      <a:off x="0" y="0"/>
+                      <a:ext cx="5576570" cy="2788285"/>
+                    </a:xfrm>
+                    <a:prstGeom prst="rect">
+                      <a:avLst/>
+                    </a:prstGeom>
+                  </pic:spPr>
+                </pic:pic>
+              </a:graphicData>
+            </a:graphic>
+          </wp:inline>
+        </w:drawing>
+      </w:r>
+    </w:p>
+    <w:p>
+      <w:pPr>
+        <w:textAlignment w:val="baseline"/>
+        <w:rPr>
+          <w:rFonts w:eastAsia="Times New Roman"/>
+          <w:color w:val="000000"/>
+          <w:sz w:val="28"/>
+          <w:szCs w:val="28"/>
+        </w:rPr>
+      </w:pPr>
+      <w:r>
+        <w:rPr>
+          <w:rFonts w:eastAsia="Times New Roman"/>
+          <w:color w:val="000000"/>
+          <w:sz w:val="28"/>
+          <w:szCs w:val="28"/>
+        </w:rPr>
+        <w:tab/>
+      </w:r>
+    </w:p>
+    <w:p>
+      <w:pPr>
+        <w:spacing w:line="360" w:lineRule="auto"/>
+        <w:textAlignment w:val="baseline"/>
+        <w:rPr>
+          <w:rFonts w:eastAsia="Times New Roman"/>
+          <w:color w:val="000000"/>
+          <w:sz w:val="28"/>
+          <w:szCs w:val="28"/>
+        </w:rPr>
+      </w:pPr>
+      <w:r>
+        <w:rPr>
+          <w:rFonts w:eastAsia="Times New Roman"/>
+          <w:color w:val="000000"/>
+          <w:sz w:val="28"/>
+          <w:szCs w:val="28"/>
+        </w:rPr>
+        <w:t>Dựa vào bảng đánh giá trên dự án của nhóm 3 là:</w:t>
+      </w:r>
+    </w:p>
+    <w:p>
+      <w:pPr>
+        <w:spacing w:line="360" w:lineRule="auto"/>
+        <w:textAlignment w:val="baseline"/>
+        <w:rPr>
+          <w:rFonts w:eastAsia="Times New Roman"/>
+          <w:color w:val="FF0000"/>
+          <w:sz w:val="28"/>
+          <w:szCs w:val="28"/>
+        </w:rPr>
+      </w:pPr>
+      <w:r>
+        <w:rPr>
+          <w:rFonts w:eastAsia="Times New Roman"/>
+          <w:color w:val="FF0000"/>
+          <w:sz w:val="28"/>
+          <w:szCs w:val="28"/>
+        </w:rPr>
+        <w:t>Nhiều sinh viên HUTECH cảm thấy khó chịu khi phải học học kỳ hè</w:t>
+      </w:r>
+    </w:p>
+    <w:p>
+      <w:pPr>
+        <w:textAlignment w:val="baseline"/>
+        <w:rPr>
+          <w:rFonts w:eastAsia="Times New Roman"/>
+          <w:sz w:val="28"/>
+          <w:szCs w:val="28"/>
+        </w:rPr>
+      </w:pPr>
+      <w:r>
+        <w:rPr>
+          <w:rFonts w:eastAsia="Times New Roman"/>
+          <w:sz w:val="28"/>
+          <w:szCs w:val="28"/>
+        </w:rPr>
+        <w:t>Mục tiêu giải quyết: Tìm ra các giải pháp giúp sinh viên HUTECH cảm thấy thoải mái vào mùa hè.</w:t>
+      </w:r>
+    </w:p>
+    <w:p>
+      <w:pPr>
+        <w:rPr>
+          <w:b/>
+          <w:sz w:val="26"/>
+          <w:szCs w:val="26"/>
+        </w:rPr>
+      </w:pPr>
+      <w:r>
+        <w:lastRenderedPageBreak/>
         <w:br w:type="page"/>
       </w:r>
     </w:p>
@@ -5673,7 +6037,23 @@
           <w:sz w:val="26"/>
           <w:szCs w:val="26"/>
         </w:rPr>
-        <w:t>Trong bài viết, tài liệu được trích dẫn bằng cách ghi tên tác giả, năm xuất bản trong ngoặc đơn ( ). Nếu có 02 tác giả thì dùng dấu (,), 03 tác giả trở lên thì ghi tác giả đầu +</w:t>
+        <w:t xml:space="preserve">Trong bài viết, tài liệu được trích dẫn bằng cách ghi tên tác giả, năm xuất bản trong ngoặc đơn </w:t>
+      </w:r>
+      <w:proofErr w:type="gramStart"/>
+      <w:r>
+        <w:rPr>
+          <w:sz w:val="26"/>
+          <w:szCs w:val="26"/>
+        </w:rPr>
+        <w:t>( )</w:t>
+      </w:r>
+      <w:proofErr w:type="gramEnd"/>
+      <w:r>
+        <w:rPr>
+          <w:sz w:val="26"/>
+          <w:szCs w:val="26"/>
+        </w:rPr>
+        <w:t>. Nếu có 02 tác giả thì dùng dấu (,), 03 tác giả trở lên thì ghi tác giả đầu +</w:t>
       </w:r>
       <w:r>
         <w:rPr>
@@ -5718,7 +6098,23 @@
           <w:sz w:val="26"/>
           <w:szCs w:val="26"/>
         </w:rPr>
-        <w:t xml:space="preserve">" bằng cụm từ “đồng tác giả”, năm để trong ngoặc đơn, ví dụ: …Sambrook và Russell (2001)…, …Andersen và đồng tác giả (2002)... Tài liệu tham khảo/References không đánh số, sắp xếp theo thứ tự alphabet (A → Z). </w:t>
+        <w:t>" bằng cụm từ “đồng tác giả”, năm để trong ngoặc đơn, ví dụ: …Sambrook và Russell (</w:t>
+      </w:r>
+      <w:proofErr w:type="gramStart"/>
+      <w:r>
+        <w:rPr>
+          <w:sz w:val="26"/>
+          <w:szCs w:val="26"/>
+        </w:rPr>
+        <w:t>2001)…</w:t>
+      </w:r>
+      <w:proofErr w:type="gramEnd"/>
+      <w:r>
+        <w:rPr>
+          <w:sz w:val="26"/>
+          <w:szCs w:val="26"/>
+        </w:rPr>
+        <w:t xml:space="preserve">, …Andersen và đồng tác giả (2002)... Tài liệu tham khảo/References không đánh số, sắp xếp theo thứ tự alphabet (A → Z). </w:t>
       </w:r>
     </w:p>
     <w:p>
@@ -6125,7 +6521,7 @@
         </w:rPr>
         <w:t xml:space="preserve">, </w:t>
       </w:r>
-      <w:hyperlink r:id="rId12">
+      <w:hyperlink r:id="rId13">
         <w:r>
           <w:rPr>
             <w:color w:val="0000FF"/>
@@ -6268,7 +6664,7 @@
         </w:rPr>
         <w:t xml:space="preserve"> 2007, </w:t>
       </w:r>
-      <w:hyperlink r:id="rId13">
+      <w:hyperlink r:id="rId14">
         <w:r>
           <w:rPr>
             <w:color w:val="0000FF"/>
@@ -6377,8 +6773,8 @@
           <w:szCs w:val="26"/>
         </w:rPr>
         <w:sectPr>
-          <w:headerReference w:type="default" r:id="rId14"/>
-          <w:footerReference w:type="default" r:id="rId15"/>
+          <w:headerReference w:type="default" r:id="rId15"/>
+          <w:footerReference w:type="default" r:id="rId16"/>
           <w:pgSz w:w="11907" w:h="16839"/>
           <w:pgMar w:top="1987" w:right="1138" w:bottom="1699" w:left="1987" w:header="720" w:footer="720" w:gutter="0"/>
           <w:pgNumType w:start="1"/>
@@ -6559,7 +6955,7 @@
 </file>
 
 <file path=word/endnotes.xml><?xml version="1.0" encoding="utf-8"?>
-<w:endnotes xmlns:wpc="http://schemas.microsoft.com/office/word/2010/wordprocessingCanvas" xmlns:cx="http://schemas.microsoft.com/office/drawing/2014/chartex" xmlns:cx1="http://schemas.microsoft.com/office/drawing/2015/9/8/chartex" xmlns:cx2="http://schemas.microsoft.com/office/drawing/2015/10/21/chartex" xmlns:cx3="http://schemas.microsoft.com/office/drawing/2016/5/9/chartex" xmlns:cx4="http://schemas.microsoft.com/office/drawing/2016/5/10/chartex" xmlns:cx5="http://schemas.microsoft.com/office/drawing/2016/5/11/chartex" xmlns:cx6="http://schemas.microsoft.com/office/drawing/2016/5/12/chartex" xmlns:cx7="http://schemas.microsoft.com/office/drawing/2016/5/13/chartex" xmlns:cx8="http://schemas.microsoft.com/office/drawing/2016/5/14/chartex" xmlns:mc="http://schemas.openxmlformats.org/markup-compatibility/2006" xmlns:aink="http://schemas.microsoft.com/office/drawing/2016/ink" xmlns:am3d="http://schemas.microsoft.com/office/drawing/2017/model3d" xmlns:o="urn:schemas-microsoft-com:office:office" xmlns:oel="http://schemas.microsoft.com/office/2019/extlst" xmlns:r="http://schemas.openxmlformats.org/officeDocument/2006/relationships" xmlns:m="http://schemas.openxmlformats.org/officeDocument/2006/math" xmlns:v="urn:schemas-microsoft-com:vml" xmlns:wp14="http://schemas.microsoft.com/office/word/2010/wordprocessingDrawing" xmlns:wp="http://schemas.openxmlformats.org/drawingml/2006/wordprocessingDrawing" xmlns:w10="urn:schemas-microsoft-com:office:word" xmlns:w="http://schemas.openxmlformats.org/wordprocessingml/2006/main" xmlns:w14="http://schemas.microsoft.com/office/word/2010/wordml" xmlns:w15="http://schemas.microsoft.com/office/word/2012/wordml" xmlns:w16cex="http://schemas.microsoft.com/office/word/2018/wordml/cex" xmlns:w16cid="http://schemas.microsoft.com/office/word/2016/wordml/cid" xmlns:w16="http://schemas.microsoft.com/office/word/2018/wordml" xmlns:w16du="http://schemas.microsoft.com/office/word/2023/wordml/word16du" xmlns:w16sdtdh="http://schemas.microsoft.com/office/word/2020/wordml/sdtdatahash" xmlns:w16se="http://schemas.microsoft.com/office/word/2015/wordml/symex" xmlns:wpg="http://schemas.microsoft.com/office/word/2010/wordprocessingGroup" xmlns:wpi="http://schemas.microsoft.com/office/word/2010/wordprocessingInk" xmlns:wne="http://schemas.microsoft.com/office/word/2006/wordml" xmlns:wps="http://schemas.microsoft.com/office/word/2010/wordprocessingShape" mc:Ignorable="w14 w15 w16se w16cid w16 w16cex w16sdtdh w16du wp14">
+<w:endnotes xmlns:wpc="http://schemas.microsoft.com/office/word/2010/wordprocessingCanvas" xmlns:cx="http://schemas.microsoft.com/office/drawing/2014/chartex" xmlns:cx1="http://schemas.microsoft.com/office/drawing/2015/9/8/chartex" xmlns:cx2="http://schemas.microsoft.com/office/drawing/2015/10/21/chartex" xmlns:cx3="http://schemas.microsoft.com/office/drawing/2016/5/9/chartex" xmlns:cx4="http://schemas.microsoft.com/office/drawing/2016/5/10/chartex" xmlns:cx5="http://schemas.microsoft.com/office/drawing/2016/5/11/chartex" xmlns:cx6="http://schemas.microsoft.com/office/drawing/2016/5/12/chartex" xmlns:cx7="http://schemas.microsoft.com/office/drawing/2016/5/13/chartex" xmlns:cx8="http://schemas.microsoft.com/office/drawing/2016/5/14/chartex" xmlns:mc="http://schemas.openxmlformats.org/markup-compatibility/2006" xmlns:aink="http://schemas.microsoft.com/office/drawing/2016/ink" xmlns:am3d="http://schemas.microsoft.com/office/drawing/2017/model3d" xmlns:o="urn:schemas-microsoft-com:office:office" xmlns:oel="http://schemas.microsoft.com/office/2019/extlst" xmlns:r="http://schemas.openxmlformats.org/officeDocument/2006/relationships" xmlns:m="http://schemas.openxmlformats.org/officeDocument/2006/math" xmlns:v="urn:schemas-microsoft-com:vml" xmlns:wp14="http://schemas.microsoft.com/office/word/2010/wordprocessingDrawing" xmlns:wp="http://schemas.openxmlformats.org/drawingml/2006/wordprocessingDrawing" xmlns:w10="urn:schemas-microsoft-com:office:word" xmlns:w="http://schemas.openxmlformats.org/wordprocessingml/2006/main" xmlns:w14="http://schemas.microsoft.com/office/word/2010/wordml" xmlns:w15="http://schemas.microsoft.com/office/word/2012/wordml" xmlns:w16cex="http://schemas.microsoft.com/office/word/2018/wordml/cex" xmlns:w16cid="http://schemas.microsoft.com/office/word/2016/wordml/cid" xmlns:w16="http://schemas.microsoft.com/office/word/2018/wordml" xmlns:w16sdtdh="http://schemas.microsoft.com/office/word/2020/wordml/sdtdatahash" xmlns:w16se="http://schemas.microsoft.com/office/word/2015/wordml/symex" xmlns:wpg="http://schemas.microsoft.com/office/word/2010/wordprocessingGroup" xmlns:wpi="http://schemas.microsoft.com/office/word/2010/wordprocessingInk" xmlns:wne="http://schemas.microsoft.com/office/word/2006/wordml" xmlns:wps="http://schemas.microsoft.com/office/word/2010/wordprocessingShape" mc:Ignorable="w14 w15 w16se w16cid w16 w16cex w16sdtdh wp14">
   <w:endnote w:type="separator" w:id="-1">
     <w:p>
       <w:r>
@@ -6578,7 +6974,7 @@
 </file>
 
 <file path=word/footer1.xml><?xml version="1.0" encoding="utf-8"?>
-<w:ftr xmlns:wpc="http://schemas.microsoft.com/office/word/2010/wordprocessingCanvas" xmlns:cx="http://schemas.microsoft.com/office/drawing/2014/chartex" xmlns:cx1="http://schemas.microsoft.com/office/drawing/2015/9/8/chartex" xmlns:cx2="http://schemas.microsoft.com/office/drawing/2015/10/21/chartex" xmlns:cx3="http://schemas.microsoft.com/office/drawing/2016/5/9/chartex" xmlns:cx4="http://schemas.microsoft.com/office/drawing/2016/5/10/chartex" xmlns:cx5="http://schemas.microsoft.com/office/drawing/2016/5/11/chartex" xmlns:cx6="http://schemas.microsoft.com/office/drawing/2016/5/12/chartex" xmlns:cx7="http://schemas.microsoft.com/office/drawing/2016/5/13/chartex" xmlns:cx8="http://schemas.microsoft.com/office/drawing/2016/5/14/chartex" xmlns:mc="http://schemas.openxmlformats.org/markup-compatibility/2006" xmlns:aink="http://schemas.microsoft.com/office/drawing/2016/ink" xmlns:am3d="http://schemas.microsoft.com/office/drawing/2017/model3d" xmlns:o="urn:schemas-microsoft-com:office:office" xmlns:oel="http://schemas.microsoft.com/office/2019/extlst" xmlns:r="http://schemas.openxmlformats.org/officeDocument/2006/relationships" xmlns:m="http://schemas.openxmlformats.org/officeDocument/2006/math" xmlns:v="urn:schemas-microsoft-com:vml" xmlns:wp14="http://schemas.microsoft.com/office/word/2010/wordprocessingDrawing" xmlns:wp="http://schemas.openxmlformats.org/drawingml/2006/wordprocessingDrawing" xmlns:w10="urn:schemas-microsoft-com:office:word" xmlns:w="http://schemas.openxmlformats.org/wordprocessingml/2006/main" xmlns:w14="http://schemas.microsoft.com/office/word/2010/wordml" xmlns:w15="http://schemas.microsoft.com/office/word/2012/wordml" xmlns:w16cex="http://schemas.microsoft.com/office/word/2018/wordml/cex" xmlns:w16cid="http://schemas.microsoft.com/office/word/2016/wordml/cid" xmlns:w16="http://schemas.microsoft.com/office/word/2018/wordml" xmlns:w16du="http://schemas.microsoft.com/office/word/2023/wordml/word16du" xmlns:w16sdtdh="http://schemas.microsoft.com/office/word/2020/wordml/sdtdatahash" xmlns:w16se="http://schemas.microsoft.com/office/word/2015/wordml/symex" xmlns:wpg="http://schemas.microsoft.com/office/word/2010/wordprocessingGroup" xmlns:wpi="http://schemas.microsoft.com/office/word/2010/wordprocessingInk" xmlns:wne="http://schemas.microsoft.com/office/word/2006/wordml" xmlns:wps="http://schemas.microsoft.com/office/word/2010/wordprocessingShape" mc:Ignorable="w14 w15 w16se w16cid w16 w16cex w16sdtdh w16du wp14">
+<w:ftr xmlns:wpc="http://schemas.microsoft.com/office/word/2010/wordprocessingCanvas" xmlns:cx="http://schemas.microsoft.com/office/drawing/2014/chartex" xmlns:cx1="http://schemas.microsoft.com/office/drawing/2015/9/8/chartex" xmlns:cx2="http://schemas.microsoft.com/office/drawing/2015/10/21/chartex" xmlns:cx3="http://schemas.microsoft.com/office/drawing/2016/5/9/chartex" xmlns:cx4="http://schemas.microsoft.com/office/drawing/2016/5/10/chartex" xmlns:cx5="http://schemas.microsoft.com/office/drawing/2016/5/11/chartex" xmlns:cx6="http://schemas.microsoft.com/office/drawing/2016/5/12/chartex" xmlns:cx7="http://schemas.microsoft.com/office/drawing/2016/5/13/chartex" xmlns:cx8="http://schemas.microsoft.com/office/drawing/2016/5/14/chartex" xmlns:mc="http://schemas.openxmlformats.org/markup-compatibility/2006" xmlns:aink="http://schemas.microsoft.com/office/drawing/2016/ink" xmlns:am3d="http://schemas.microsoft.com/office/drawing/2017/model3d" xmlns:o="urn:schemas-microsoft-com:office:office" xmlns:oel="http://schemas.microsoft.com/office/2019/extlst" xmlns:r="http://schemas.openxmlformats.org/officeDocument/2006/relationships" xmlns:m="http://schemas.openxmlformats.org/officeDocument/2006/math" xmlns:v="urn:schemas-microsoft-com:vml" xmlns:wp14="http://schemas.microsoft.com/office/word/2010/wordprocessingDrawing" xmlns:wp="http://schemas.openxmlformats.org/drawingml/2006/wordprocessingDrawing" xmlns:w10="urn:schemas-microsoft-com:office:word" xmlns:w="http://schemas.openxmlformats.org/wordprocessingml/2006/main" xmlns:w14="http://schemas.microsoft.com/office/word/2010/wordml" xmlns:w15="http://schemas.microsoft.com/office/word/2012/wordml" xmlns:w16cex="http://schemas.microsoft.com/office/word/2018/wordml/cex" xmlns:w16cid="http://schemas.microsoft.com/office/word/2016/wordml/cid" xmlns:w16="http://schemas.microsoft.com/office/word/2018/wordml" xmlns:w16sdtdh="http://schemas.microsoft.com/office/word/2020/wordml/sdtdatahash" xmlns:w16se="http://schemas.microsoft.com/office/word/2015/wordml/symex" xmlns:wpg="http://schemas.microsoft.com/office/word/2010/wordprocessingGroup" xmlns:wpi="http://schemas.microsoft.com/office/word/2010/wordprocessingInk" xmlns:wne="http://schemas.microsoft.com/office/word/2006/wordml" xmlns:wps="http://schemas.microsoft.com/office/word/2010/wordprocessingShape" mc:Ignorable="w14 w15 w16se w16cid w16 w16cex w16sdtdh wp14">
   <w:p>
     <w:pPr>
       <w:pBdr>
@@ -6624,7 +7020,7 @@
 </file>
 
 <file path=word/footer2.xml><?xml version="1.0" encoding="utf-8"?>
-<w:ftr xmlns:wpc="http://schemas.microsoft.com/office/word/2010/wordprocessingCanvas" xmlns:cx="http://schemas.microsoft.com/office/drawing/2014/chartex" xmlns:cx1="http://schemas.microsoft.com/office/drawing/2015/9/8/chartex" xmlns:cx2="http://schemas.microsoft.com/office/drawing/2015/10/21/chartex" xmlns:cx3="http://schemas.microsoft.com/office/drawing/2016/5/9/chartex" xmlns:cx4="http://schemas.microsoft.com/office/drawing/2016/5/10/chartex" xmlns:cx5="http://schemas.microsoft.com/office/drawing/2016/5/11/chartex" xmlns:cx6="http://schemas.microsoft.com/office/drawing/2016/5/12/chartex" xmlns:cx7="http://schemas.microsoft.com/office/drawing/2016/5/13/chartex" xmlns:cx8="http://schemas.microsoft.com/office/drawing/2016/5/14/chartex" xmlns:mc="http://schemas.openxmlformats.org/markup-compatibility/2006" xmlns:aink="http://schemas.microsoft.com/office/drawing/2016/ink" xmlns:am3d="http://schemas.microsoft.com/office/drawing/2017/model3d" xmlns:o="urn:schemas-microsoft-com:office:office" xmlns:oel="http://schemas.microsoft.com/office/2019/extlst" xmlns:r="http://schemas.openxmlformats.org/officeDocument/2006/relationships" xmlns:m="http://schemas.openxmlformats.org/officeDocument/2006/math" xmlns:v="urn:schemas-microsoft-com:vml" xmlns:wp14="http://schemas.microsoft.com/office/word/2010/wordprocessingDrawing" xmlns:wp="http://schemas.openxmlformats.org/drawingml/2006/wordprocessingDrawing" xmlns:w10="urn:schemas-microsoft-com:office:word" xmlns:w="http://schemas.openxmlformats.org/wordprocessingml/2006/main" xmlns:w14="http://schemas.microsoft.com/office/word/2010/wordml" xmlns:w15="http://schemas.microsoft.com/office/word/2012/wordml" xmlns:w16cex="http://schemas.microsoft.com/office/word/2018/wordml/cex" xmlns:w16cid="http://schemas.microsoft.com/office/word/2016/wordml/cid" xmlns:w16="http://schemas.microsoft.com/office/word/2018/wordml" xmlns:w16du="http://schemas.microsoft.com/office/word/2023/wordml/word16du" xmlns:w16sdtdh="http://schemas.microsoft.com/office/word/2020/wordml/sdtdatahash" xmlns:w16se="http://schemas.microsoft.com/office/word/2015/wordml/symex" xmlns:wpg="http://schemas.microsoft.com/office/word/2010/wordprocessingGroup" xmlns:wpi="http://schemas.microsoft.com/office/word/2010/wordprocessingInk" xmlns:wne="http://schemas.microsoft.com/office/word/2006/wordml" xmlns:wps="http://schemas.microsoft.com/office/word/2010/wordprocessingShape" mc:Ignorable="w14 w15 w16se w16cid w16 w16cex w16sdtdh w16du wp14">
+<w:ftr xmlns:wpc="http://schemas.microsoft.com/office/word/2010/wordprocessingCanvas" xmlns:cx="http://schemas.microsoft.com/office/drawing/2014/chartex" xmlns:cx1="http://schemas.microsoft.com/office/drawing/2015/9/8/chartex" xmlns:cx2="http://schemas.microsoft.com/office/drawing/2015/10/21/chartex" xmlns:cx3="http://schemas.microsoft.com/office/drawing/2016/5/9/chartex" xmlns:cx4="http://schemas.microsoft.com/office/drawing/2016/5/10/chartex" xmlns:cx5="http://schemas.microsoft.com/office/drawing/2016/5/11/chartex" xmlns:cx6="http://schemas.microsoft.com/office/drawing/2016/5/12/chartex" xmlns:cx7="http://schemas.microsoft.com/office/drawing/2016/5/13/chartex" xmlns:cx8="http://schemas.microsoft.com/office/drawing/2016/5/14/chartex" xmlns:mc="http://schemas.openxmlformats.org/markup-compatibility/2006" xmlns:aink="http://schemas.microsoft.com/office/drawing/2016/ink" xmlns:am3d="http://schemas.microsoft.com/office/drawing/2017/model3d" xmlns:o="urn:schemas-microsoft-com:office:office" xmlns:oel="http://schemas.microsoft.com/office/2019/extlst" xmlns:r="http://schemas.openxmlformats.org/officeDocument/2006/relationships" xmlns:m="http://schemas.openxmlformats.org/officeDocument/2006/math" xmlns:v="urn:schemas-microsoft-com:vml" xmlns:wp14="http://schemas.microsoft.com/office/word/2010/wordprocessingDrawing" xmlns:wp="http://schemas.openxmlformats.org/drawingml/2006/wordprocessingDrawing" xmlns:w10="urn:schemas-microsoft-com:office:word" xmlns:w="http://schemas.openxmlformats.org/wordprocessingml/2006/main" xmlns:w14="http://schemas.microsoft.com/office/word/2010/wordml" xmlns:w15="http://schemas.microsoft.com/office/word/2012/wordml" xmlns:w16cex="http://schemas.microsoft.com/office/word/2018/wordml/cex" xmlns:w16cid="http://schemas.microsoft.com/office/word/2016/wordml/cid" xmlns:w16="http://schemas.microsoft.com/office/word/2018/wordml" xmlns:w16sdtdh="http://schemas.microsoft.com/office/word/2020/wordml/sdtdatahash" xmlns:w16se="http://schemas.microsoft.com/office/word/2015/wordml/symex" xmlns:wpg="http://schemas.microsoft.com/office/word/2010/wordprocessingGroup" xmlns:wpi="http://schemas.microsoft.com/office/word/2010/wordprocessingInk" xmlns:wne="http://schemas.microsoft.com/office/word/2006/wordml" xmlns:wps="http://schemas.microsoft.com/office/word/2010/wordprocessingShape" mc:Ignorable="w14 w15 w16se w16cid w16 w16cex w16sdtdh wp14">
   <w:p>
     <w:pPr>
       <w:pBdr>
@@ -6670,7 +7066,7 @@
 </file>
 
 <file path=word/footer3.xml><?xml version="1.0" encoding="utf-8"?>
-<w:ftr xmlns:wpc="http://schemas.microsoft.com/office/word/2010/wordprocessingCanvas" xmlns:cx="http://schemas.microsoft.com/office/drawing/2014/chartex" xmlns:cx1="http://schemas.microsoft.com/office/drawing/2015/9/8/chartex" xmlns:cx2="http://schemas.microsoft.com/office/drawing/2015/10/21/chartex" xmlns:cx3="http://schemas.microsoft.com/office/drawing/2016/5/9/chartex" xmlns:cx4="http://schemas.microsoft.com/office/drawing/2016/5/10/chartex" xmlns:cx5="http://schemas.microsoft.com/office/drawing/2016/5/11/chartex" xmlns:cx6="http://schemas.microsoft.com/office/drawing/2016/5/12/chartex" xmlns:cx7="http://schemas.microsoft.com/office/drawing/2016/5/13/chartex" xmlns:cx8="http://schemas.microsoft.com/office/drawing/2016/5/14/chartex" xmlns:mc="http://schemas.openxmlformats.org/markup-compatibility/2006" xmlns:aink="http://schemas.microsoft.com/office/drawing/2016/ink" xmlns:am3d="http://schemas.microsoft.com/office/drawing/2017/model3d" xmlns:o="urn:schemas-microsoft-com:office:office" xmlns:oel="http://schemas.microsoft.com/office/2019/extlst" xmlns:r="http://schemas.openxmlformats.org/officeDocument/2006/relationships" xmlns:m="http://schemas.openxmlformats.org/officeDocument/2006/math" xmlns:v="urn:schemas-microsoft-com:vml" xmlns:wp14="http://schemas.microsoft.com/office/word/2010/wordprocessingDrawing" xmlns:wp="http://schemas.openxmlformats.org/drawingml/2006/wordprocessingDrawing" xmlns:w10="urn:schemas-microsoft-com:office:word" xmlns:w="http://schemas.openxmlformats.org/wordprocessingml/2006/main" xmlns:w14="http://schemas.microsoft.com/office/word/2010/wordml" xmlns:w15="http://schemas.microsoft.com/office/word/2012/wordml" xmlns:w16cex="http://schemas.microsoft.com/office/word/2018/wordml/cex" xmlns:w16cid="http://schemas.microsoft.com/office/word/2016/wordml/cid" xmlns:w16="http://schemas.microsoft.com/office/word/2018/wordml" xmlns:w16du="http://schemas.microsoft.com/office/word/2023/wordml/word16du" xmlns:w16sdtdh="http://schemas.microsoft.com/office/word/2020/wordml/sdtdatahash" xmlns:w16se="http://schemas.microsoft.com/office/word/2015/wordml/symex" xmlns:wpg="http://schemas.microsoft.com/office/word/2010/wordprocessingGroup" xmlns:wpi="http://schemas.microsoft.com/office/word/2010/wordprocessingInk" xmlns:wne="http://schemas.microsoft.com/office/word/2006/wordml" xmlns:wps="http://schemas.microsoft.com/office/word/2010/wordprocessingShape" mc:Ignorable="w14 w15 w16se w16cid w16 w16cex w16sdtdh w16du wp14">
+<w:ftr xmlns:wpc="http://schemas.microsoft.com/office/word/2010/wordprocessingCanvas" xmlns:cx="http://schemas.microsoft.com/office/drawing/2014/chartex" xmlns:cx1="http://schemas.microsoft.com/office/drawing/2015/9/8/chartex" xmlns:cx2="http://schemas.microsoft.com/office/drawing/2015/10/21/chartex" xmlns:cx3="http://schemas.microsoft.com/office/drawing/2016/5/9/chartex" xmlns:cx4="http://schemas.microsoft.com/office/drawing/2016/5/10/chartex" xmlns:cx5="http://schemas.microsoft.com/office/drawing/2016/5/11/chartex" xmlns:cx6="http://schemas.microsoft.com/office/drawing/2016/5/12/chartex" xmlns:cx7="http://schemas.microsoft.com/office/drawing/2016/5/13/chartex" xmlns:cx8="http://schemas.microsoft.com/office/drawing/2016/5/14/chartex" xmlns:mc="http://schemas.openxmlformats.org/markup-compatibility/2006" xmlns:aink="http://schemas.microsoft.com/office/drawing/2016/ink" xmlns:am3d="http://schemas.microsoft.com/office/drawing/2017/model3d" xmlns:o="urn:schemas-microsoft-com:office:office" xmlns:oel="http://schemas.microsoft.com/office/2019/extlst" xmlns:r="http://schemas.openxmlformats.org/officeDocument/2006/relationships" xmlns:m="http://schemas.openxmlformats.org/officeDocument/2006/math" xmlns:v="urn:schemas-microsoft-com:vml" xmlns:wp14="http://schemas.microsoft.com/office/word/2010/wordprocessingDrawing" xmlns:wp="http://schemas.openxmlformats.org/drawingml/2006/wordprocessingDrawing" xmlns:w10="urn:schemas-microsoft-com:office:word" xmlns:w="http://schemas.openxmlformats.org/wordprocessingml/2006/main" xmlns:w14="http://schemas.microsoft.com/office/word/2010/wordml" xmlns:w15="http://schemas.microsoft.com/office/word/2012/wordml" xmlns:w16cex="http://schemas.microsoft.com/office/word/2018/wordml/cex" xmlns:w16cid="http://schemas.microsoft.com/office/word/2016/wordml/cid" xmlns:w16="http://schemas.microsoft.com/office/word/2018/wordml" xmlns:w16sdtdh="http://schemas.microsoft.com/office/word/2020/wordml/sdtdatahash" xmlns:w16se="http://schemas.microsoft.com/office/word/2015/wordml/symex" xmlns:wpg="http://schemas.microsoft.com/office/word/2010/wordprocessingGroup" xmlns:wpi="http://schemas.microsoft.com/office/word/2010/wordprocessingInk" xmlns:wne="http://schemas.microsoft.com/office/word/2006/wordml" xmlns:wps="http://schemas.microsoft.com/office/word/2010/wordprocessingShape" mc:Ignorable="w14 w15 w16se w16cid w16 w16cex w16sdtdh wp14">
   <w:p>
     <w:pPr>
       <w:pBdr>
@@ -6716,7 +7112,7 @@
 </file>
 
 <file path=word/footnotes.xml><?xml version="1.0" encoding="utf-8"?>
-<w:footnotes xmlns:wpc="http://schemas.microsoft.com/office/word/2010/wordprocessingCanvas" xmlns:cx="http://schemas.microsoft.com/office/drawing/2014/chartex" xmlns:cx1="http://schemas.microsoft.com/office/drawing/2015/9/8/chartex" xmlns:cx2="http://schemas.microsoft.com/office/drawing/2015/10/21/chartex" xmlns:cx3="http://schemas.microsoft.com/office/drawing/2016/5/9/chartex" xmlns:cx4="http://schemas.microsoft.com/office/drawing/2016/5/10/chartex" xmlns:cx5="http://schemas.microsoft.com/office/drawing/2016/5/11/chartex" xmlns:cx6="http://schemas.microsoft.com/office/drawing/2016/5/12/chartex" xmlns:cx7="http://schemas.microsoft.com/office/drawing/2016/5/13/chartex" xmlns:cx8="http://schemas.microsoft.com/office/drawing/2016/5/14/chartex" xmlns:mc="http://schemas.openxmlformats.org/markup-compatibility/2006" xmlns:aink="http://schemas.microsoft.com/office/drawing/2016/ink" xmlns:am3d="http://schemas.microsoft.com/office/drawing/2017/model3d" xmlns:o="urn:schemas-microsoft-com:office:office" xmlns:oel="http://schemas.microsoft.com/office/2019/extlst" xmlns:r="http://schemas.openxmlformats.org/officeDocument/2006/relationships" xmlns:m="http://schemas.openxmlformats.org/officeDocument/2006/math" xmlns:v="urn:schemas-microsoft-com:vml" xmlns:wp14="http://schemas.microsoft.com/office/word/2010/wordprocessingDrawing" xmlns:wp="http://schemas.openxmlformats.org/drawingml/2006/wordprocessingDrawing" xmlns:w10="urn:schemas-microsoft-com:office:word" xmlns:w="http://schemas.openxmlformats.org/wordprocessingml/2006/main" xmlns:w14="http://schemas.microsoft.com/office/word/2010/wordml" xmlns:w15="http://schemas.microsoft.com/office/word/2012/wordml" xmlns:w16cex="http://schemas.microsoft.com/office/word/2018/wordml/cex" xmlns:w16cid="http://schemas.microsoft.com/office/word/2016/wordml/cid" xmlns:w16="http://schemas.microsoft.com/office/word/2018/wordml" xmlns:w16du="http://schemas.microsoft.com/office/word/2023/wordml/word16du" xmlns:w16sdtdh="http://schemas.microsoft.com/office/word/2020/wordml/sdtdatahash" xmlns:w16se="http://schemas.microsoft.com/office/word/2015/wordml/symex" xmlns:wpg="http://schemas.microsoft.com/office/word/2010/wordprocessingGroup" xmlns:wpi="http://schemas.microsoft.com/office/word/2010/wordprocessingInk" xmlns:wne="http://schemas.microsoft.com/office/word/2006/wordml" xmlns:wps="http://schemas.microsoft.com/office/word/2010/wordprocessingShape" mc:Ignorable="w14 w15 w16se w16cid w16 w16cex w16sdtdh w16du wp14">
+<w:footnotes xmlns:wpc="http://schemas.microsoft.com/office/word/2010/wordprocessingCanvas" xmlns:cx="http://schemas.microsoft.com/office/drawing/2014/chartex" xmlns:cx1="http://schemas.microsoft.com/office/drawing/2015/9/8/chartex" xmlns:cx2="http://schemas.microsoft.com/office/drawing/2015/10/21/chartex" xmlns:cx3="http://schemas.microsoft.com/office/drawing/2016/5/9/chartex" xmlns:cx4="http://schemas.microsoft.com/office/drawing/2016/5/10/chartex" xmlns:cx5="http://schemas.microsoft.com/office/drawing/2016/5/11/chartex" xmlns:cx6="http://schemas.microsoft.com/office/drawing/2016/5/12/chartex" xmlns:cx7="http://schemas.microsoft.com/office/drawing/2016/5/13/chartex" xmlns:cx8="http://schemas.microsoft.com/office/drawing/2016/5/14/chartex" xmlns:mc="http://schemas.openxmlformats.org/markup-compatibility/2006" xmlns:aink="http://schemas.microsoft.com/office/drawing/2016/ink" xmlns:am3d="http://schemas.microsoft.com/office/drawing/2017/model3d" xmlns:o="urn:schemas-microsoft-com:office:office" xmlns:oel="http://schemas.microsoft.com/office/2019/extlst" xmlns:r="http://schemas.openxmlformats.org/officeDocument/2006/relationships" xmlns:m="http://schemas.openxmlformats.org/officeDocument/2006/math" xmlns:v="urn:schemas-microsoft-com:vml" xmlns:wp14="http://schemas.microsoft.com/office/word/2010/wordprocessingDrawing" xmlns:wp="http://schemas.openxmlformats.org/drawingml/2006/wordprocessingDrawing" xmlns:w10="urn:schemas-microsoft-com:office:word" xmlns:w="http://schemas.openxmlformats.org/wordprocessingml/2006/main" xmlns:w14="http://schemas.microsoft.com/office/word/2010/wordml" xmlns:w15="http://schemas.microsoft.com/office/word/2012/wordml" xmlns:w16cex="http://schemas.microsoft.com/office/word/2018/wordml/cex" xmlns:w16cid="http://schemas.microsoft.com/office/word/2016/wordml/cid" xmlns:w16="http://schemas.microsoft.com/office/word/2018/wordml" xmlns:w16sdtdh="http://schemas.microsoft.com/office/word/2020/wordml/sdtdatahash" xmlns:w16se="http://schemas.microsoft.com/office/word/2015/wordml/symex" xmlns:wpg="http://schemas.microsoft.com/office/word/2010/wordprocessingGroup" xmlns:wpi="http://schemas.microsoft.com/office/word/2010/wordprocessingInk" xmlns:wne="http://schemas.microsoft.com/office/word/2006/wordml" xmlns:wps="http://schemas.microsoft.com/office/word/2010/wordprocessingShape" mc:Ignorable="w14 w15 w16se w16cid w16 w16cex w16sdtdh wp14">
   <w:footnote w:type="separator" w:id="-1">
     <w:p>
       <w:r>
@@ -6735,7 +7131,7 @@
 </file>
 
 <file path=word/header1.xml><?xml version="1.0" encoding="utf-8"?>
-<w:hdr xmlns:wpc="http://schemas.microsoft.com/office/word/2010/wordprocessingCanvas" xmlns:cx="http://schemas.microsoft.com/office/drawing/2014/chartex" xmlns:cx1="http://schemas.microsoft.com/office/drawing/2015/9/8/chartex" xmlns:cx2="http://schemas.microsoft.com/office/drawing/2015/10/21/chartex" xmlns:cx3="http://schemas.microsoft.com/office/drawing/2016/5/9/chartex" xmlns:cx4="http://schemas.microsoft.com/office/drawing/2016/5/10/chartex" xmlns:cx5="http://schemas.microsoft.com/office/drawing/2016/5/11/chartex" xmlns:cx6="http://schemas.microsoft.com/office/drawing/2016/5/12/chartex" xmlns:cx7="http://schemas.microsoft.com/office/drawing/2016/5/13/chartex" xmlns:cx8="http://schemas.microsoft.com/office/drawing/2016/5/14/chartex" xmlns:mc="http://schemas.openxmlformats.org/markup-compatibility/2006" xmlns:aink="http://schemas.microsoft.com/office/drawing/2016/ink" xmlns:am3d="http://schemas.microsoft.com/office/drawing/2017/model3d" xmlns:o="urn:schemas-microsoft-com:office:office" xmlns:oel="http://schemas.microsoft.com/office/2019/extlst" xmlns:r="http://schemas.openxmlformats.org/officeDocument/2006/relationships" xmlns:m="http://schemas.openxmlformats.org/officeDocument/2006/math" xmlns:v="urn:schemas-microsoft-com:vml" xmlns:wp14="http://schemas.microsoft.com/office/word/2010/wordprocessingDrawing" xmlns:wp="http://schemas.openxmlformats.org/drawingml/2006/wordprocessingDrawing" xmlns:w10="urn:schemas-microsoft-com:office:word" xmlns:w="http://schemas.openxmlformats.org/wordprocessingml/2006/main" xmlns:w14="http://schemas.microsoft.com/office/word/2010/wordml" xmlns:w15="http://schemas.microsoft.com/office/word/2012/wordml" xmlns:w16cex="http://schemas.microsoft.com/office/word/2018/wordml/cex" xmlns:w16cid="http://schemas.microsoft.com/office/word/2016/wordml/cid" xmlns:w16="http://schemas.microsoft.com/office/word/2018/wordml" xmlns:w16du="http://schemas.microsoft.com/office/word/2023/wordml/word16du" xmlns:w16sdtdh="http://schemas.microsoft.com/office/word/2020/wordml/sdtdatahash" xmlns:w16se="http://schemas.microsoft.com/office/word/2015/wordml/symex" xmlns:wpg="http://schemas.microsoft.com/office/word/2010/wordprocessingGroup" xmlns:wpi="http://schemas.microsoft.com/office/word/2010/wordprocessingInk" xmlns:wne="http://schemas.microsoft.com/office/word/2006/wordml" xmlns:wps="http://schemas.microsoft.com/office/word/2010/wordprocessingShape" mc:Ignorable="w14 w15 w16se w16cid w16 w16cex w16sdtdh w16du wp14">
+<w:hdr xmlns:wpc="http://schemas.microsoft.com/office/word/2010/wordprocessingCanvas" xmlns:cx="http://schemas.microsoft.com/office/drawing/2014/chartex" xmlns:cx1="http://schemas.microsoft.com/office/drawing/2015/9/8/chartex" xmlns:cx2="http://schemas.microsoft.com/office/drawing/2015/10/21/chartex" xmlns:cx3="http://schemas.microsoft.com/office/drawing/2016/5/9/chartex" xmlns:cx4="http://schemas.microsoft.com/office/drawing/2016/5/10/chartex" xmlns:cx5="http://schemas.microsoft.com/office/drawing/2016/5/11/chartex" xmlns:cx6="http://schemas.microsoft.com/office/drawing/2016/5/12/chartex" xmlns:cx7="http://schemas.microsoft.com/office/drawing/2016/5/13/chartex" xmlns:cx8="http://schemas.microsoft.com/office/drawing/2016/5/14/chartex" xmlns:mc="http://schemas.openxmlformats.org/markup-compatibility/2006" xmlns:aink="http://schemas.microsoft.com/office/drawing/2016/ink" xmlns:am3d="http://schemas.microsoft.com/office/drawing/2017/model3d" xmlns:o="urn:schemas-microsoft-com:office:office" xmlns:oel="http://schemas.microsoft.com/office/2019/extlst" xmlns:r="http://schemas.openxmlformats.org/officeDocument/2006/relationships" xmlns:m="http://schemas.openxmlformats.org/officeDocument/2006/math" xmlns:v="urn:schemas-microsoft-com:vml" xmlns:wp14="http://schemas.microsoft.com/office/word/2010/wordprocessingDrawing" xmlns:wp="http://schemas.openxmlformats.org/drawingml/2006/wordprocessingDrawing" xmlns:w10="urn:schemas-microsoft-com:office:word" xmlns:w="http://schemas.openxmlformats.org/wordprocessingml/2006/main" xmlns:w14="http://schemas.microsoft.com/office/word/2010/wordml" xmlns:w15="http://schemas.microsoft.com/office/word/2012/wordml" xmlns:w16cex="http://schemas.microsoft.com/office/word/2018/wordml/cex" xmlns:w16cid="http://schemas.microsoft.com/office/word/2016/wordml/cid" xmlns:w16="http://schemas.microsoft.com/office/word/2018/wordml" xmlns:w16sdtdh="http://schemas.microsoft.com/office/word/2020/wordml/sdtdatahash" xmlns:w16se="http://schemas.microsoft.com/office/word/2015/wordml/symex" xmlns:wpg="http://schemas.microsoft.com/office/word/2010/wordprocessingGroup" xmlns:wpi="http://schemas.microsoft.com/office/word/2010/wordprocessingInk" xmlns:wne="http://schemas.microsoft.com/office/word/2006/wordml" xmlns:wps="http://schemas.microsoft.com/office/word/2010/wordprocessingShape" mc:Ignorable="w14 w15 w16se w16cid w16 w16cex w16sdtdh wp14">
   <w:p>
     <w:pPr>
       <w:pBdr>
@@ -6822,7 +7218,7 @@
 </file>
 
 <file path=word/header2.xml><?xml version="1.0" encoding="utf-8"?>
-<w:hdr xmlns:wpc="http://schemas.microsoft.com/office/word/2010/wordprocessingCanvas" xmlns:cx="http://schemas.microsoft.com/office/drawing/2014/chartex" xmlns:cx1="http://schemas.microsoft.com/office/drawing/2015/9/8/chartex" xmlns:cx2="http://schemas.microsoft.com/office/drawing/2015/10/21/chartex" xmlns:cx3="http://schemas.microsoft.com/office/drawing/2016/5/9/chartex" xmlns:cx4="http://schemas.microsoft.com/office/drawing/2016/5/10/chartex" xmlns:cx5="http://schemas.microsoft.com/office/drawing/2016/5/11/chartex" xmlns:cx6="http://schemas.microsoft.com/office/drawing/2016/5/12/chartex" xmlns:cx7="http://schemas.microsoft.com/office/drawing/2016/5/13/chartex" xmlns:cx8="http://schemas.microsoft.com/office/drawing/2016/5/14/chartex" xmlns:mc="http://schemas.openxmlformats.org/markup-compatibility/2006" xmlns:aink="http://schemas.microsoft.com/office/drawing/2016/ink" xmlns:am3d="http://schemas.microsoft.com/office/drawing/2017/model3d" xmlns:o="urn:schemas-microsoft-com:office:office" xmlns:oel="http://schemas.microsoft.com/office/2019/extlst" xmlns:r="http://schemas.openxmlformats.org/officeDocument/2006/relationships" xmlns:m="http://schemas.openxmlformats.org/officeDocument/2006/math" xmlns:v="urn:schemas-microsoft-com:vml" xmlns:wp14="http://schemas.microsoft.com/office/word/2010/wordprocessingDrawing" xmlns:wp="http://schemas.openxmlformats.org/drawingml/2006/wordprocessingDrawing" xmlns:w10="urn:schemas-microsoft-com:office:word" xmlns:w="http://schemas.openxmlformats.org/wordprocessingml/2006/main" xmlns:w14="http://schemas.microsoft.com/office/word/2010/wordml" xmlns:w15="http://schemas.microsoft.com/office/word/2012/wordml" xmlns:w16cex="http://schemas.microsoft.com/office/word/2018/wordml/cex" xmlns:w16cid="http://schemas.microsoft.com/office/word/2016/wordml/cid" xmlns:w16="http://schemas.microsoft.com/office/word/2018/wordml" xmlns:w16du="http://schemas.microsoft.com/office/word/2023/wordml/word16du" xmlns:w16sdtdh="http://schemas.microsoft.com/office/word/2020/wordml/sdtdatahash" xmlns:w16se="http://schemas.microsoft.com/office/word/2015/wordml/symex" xmlns:wpg="http://schemas.microsoft.com/office/word/2010/wordprocessingGroup" xmlns:wpi="http://schemas.microsoft.com/office/word/2010/wordprocessingInk" xmlns:wne="http://schemas.microsoft.com/office/word/2006/wordml" xmlns:wps="http://schemas.microsoft.com/office/word/2010/wordprocessingShape" mc:Ignorable="w14 w15 w16se w16cid w16 w16cex w16sdtdh w16du wp14">
+<w:hdr xmlns:wpc="http://schemas.microsoft.com/office/word/2010/wordprocessingCanvas" xmlns:cx="http://schemas.microsoft.com/office/drawing/2014/chartex" xmlns:cx1="http://schemas.microsoft.com/office/drawing/2015/9/8/chartex" xmlns:cx2="http://schemas.microsoft.com/office/drawing/2015/10/21/chartex" xmlns:cx3="http://schemas.microsoft.com/office/drawing/2016/5/9/chartex" xmlns:cx4="http://schemas.microsoft.com/office/drawing/2016/5/10/chartex" xmlns:cx5="http://schemas.microsoft.com/office/drawing/2016/5/11/chartex" xmlns:cx6="http://schemas.microsoft.com/office/drawing/2016/5/12/chartex" xmlns:cx7="http://schemas.microsoft.com/office/drawing/2016/5/13/chartex" xmlns:cx8="http://schemas.microsoft.com/office/drawing/2016/5/14/chartex" xmlns:mc="http://schemas.openxmlformats.org/markup-compatibility/2006" xmlns:aink="http://schemas.microsoft.com/office/drawing/2016/ink" xmlns:am3d="http://schemas.microsoft.com/office/drawing/2017/model3d" xmlns:o="urn:schemas-microsoft-com:office:office" xmlns:oel="http://schemas.microsoft.com/office/2019/extlst" xmlns:r="http://schemas.openxmlformats.org/officeDocument/2006/relationships" xmlns:m="http://schemas.openxmlformats.org/officeDocument/2006/math" xmlns:v="urn:schemas-microsoft-com:vml" xmlns:wp14="http://schemas.microsoft.com/office/word/2010/wordprocessingDrawing" xmlns:wp="http://schemas.openxmlformats.org/drawingml/2006/wordprocessingDrawing" xmlns:w10="urn:schemas-microsoft-com:office:word" xmlns:w="http://schemas.openxmlformats.org/wordprocessingml/2006/main" xmlns:w14="http://schemas.microsoft.com/office/word/2010/wordml" xmlns:w15="http://schemas.microsoft.com/office/word/2012/wordml" xmlns:w16cex="http://schemas.microsoft.com/office/word/2018/wordml/cex" xmlns:w16cid="http://schemas.microsoft.com/office/word/2016/wordml/cid" xmlns:w16="http://schemas.microsoft.com/office/word/2018/wordml" xmlns:w16sdtdh="http://schemas.microsoft.com/office/word/2020/wordml/sdtdatahash" xmlns:w16se="http://schemas.microsoft.com/office/word/2015/wordml/symex" xmlns:wpg="http://schemas.microsoft.com/office/word/2010/wordprocessingGroup" xmlns:wpi="http://schemas.microsoft.com/office/word/2010/wordprocessingInk" xmlns:wne="http://schemas.microsoft.com/office/word/2006/wordml" xmlns:wps="http://schemas.microsoft.com/office/word/2010/wordprocessingShape" mc:Ignorable="w14 w15 w16se w16cid w16 w16cex w16sdtdh wp14">
   <w:p>
     <w:pPr>
       <w:pBdr>
@@ -6909,7 +7305,7 @@
 </file>
 
 <file path=word/header3.xml><?xml version="1.0" encoding="utf-8"?>
-<w:hdr xmlns:wpc="http://schemas.microsoft.com/office/word/2010/wordprocessingCanvas" xmlns:cx="http://schemas.microsoft.com/office/drawing/2014/chartex" xmlns:cx1="http://schemas.microsoft.com/office/drawing/2015/9/8/chartex" xmlns:cx2="http://schemas.microsoft.com/office/drawing/2015/10/21/chartex" xmlns:cx3="http://schemas.microsoft.com/office/drawing/2016/5/9/chartex" xmlns:cx4="http://schemas.microsoft.com/office/drawing/2016/5/10/chartex" xmlns:cx5="http://schemas.microsoft.com/office/drawing/2016/5/11/chartex" xmlns:cx6="http://schemas.microsoft.com/office/drawing/2016/5/12/chartex" xmlns:cx7="http://schemas.microsoft.com/office/drawing/2016/5/13/chartex" xmlns:cx8="http://schemas.microsoft.com/office/drawing/2016/5/14/chartex" xmlns:mc="http://schemas.openxmlformats.org/markup-compatibility/2006" xmlns:aink="http://schemas.microsoft.com/office/drawing/2016/ink" xmlns:am3d="http://schemas.microsoft.com/office/drawing/2017/model3d" xmlns:o="urn:schemas-microsoft-com:office:office" xmlns:oel="http://schemas.microsoft.com/office/2019/extlst" xmlns:r="http://schemas.openxmlformats.org/officeDocument/2006/relationships" xmlns:m="http://schemas.openxmlformats.org/officeDocument/2006/math" xmlns:v="urn:schemas-microsoft-com:vml" xmlns:wp14="http://schemas.microsoft.com/office/word/2010/wordprocessingDrawing" xmlns:wp="http://schemas.openxmlformats.org/drawingml/2006/wordprocessingDrawing" xmlns:w10="urn:schemas-microsoft-com:office:word" xmlns:w="http://schemas.openxmlformats.org/wordprocessingml/2006/main" xmlns:w14="http://schemas.microsoft.com/office/word/2010/wordml" xmlns:w15="http://schemas.microsoft.com/office/word/2012/wordml" xmlns:w16cex="http://schemas.microsoft.com/office/word/2018/wordml/cex" xmlns:w16cid="http://schemas.microsoft.com/office/word/2016/wordml/cid" xmlns:w16="http://schemas.microsoft.com/office/word/2018/wordml" xmlns:w16du="http://schemas.microsoft.com/office/word/2023/wordml/word16du" xmlns:w16sdtdh="http://schemas.microsoft.com/office/word/2020/wordml/sdtdatahash" xmlns:w16se="http://schemas.microsoft.com/office/word/2015/wordml/symex" xmlns:wpg="http://schemas.microsoft.com/office/word/2010/wordprocessingGroup" xmlns:wpi="http://schemas.microsoft.com/office/word/2010/wordprocessingInk" xmlns:wne="http://schemas.microsoft.com/office/word/2006/wordml" xmlns:wps="http://schemas.microsoft.com/office/word/2010/wordprocessingShape" mc:Ignorable="w14 w15 w16se w16cid w16 w16cex w16sdtdh w16du wp14">
+<w:hdr xmlns:wpc="http://schemas.microsoft.com/office/word/2010/wordprocessingCanvas" xmlns:cx="http://schemas.microsoft.com/office/drawing/2014/chartex" xmlns:cx1="http://schemas.microsoft.com/office/drawing/2015/9/8/chartex" xmlns:cx2="http://schemas.microsoft.com/office/drawing/2015/10/21/chartex" xmlns:cx3="http://schemas.microsoft.com/office/drawing/2016/5/9/chartex" xmlns:cx4="http://schemas.microsoft.com/office/drawing/2016/5/10/chartex" xmlns:cx5="http://schemas.microsoft.com/office/drawing/2016/5/11/chartex" xmlns:cx6="http://schemas.microsoft.com/office/drawing/2016/5/12/chartex" xmlns:cx7="http://schemas.microsoft.com/office/drawing/2016/5/13/chartex" xmlns:cx8="http://schemas.microsoft.com/office/drawing/2016/5/14/chartex" xmlns:mc="http://schemas.openxmlformats.org/markup-compatibility/2006" xmlns:aink="http://schemas.microsoft.com/office/drawing/2016/ink" xmlns:am3d="http://schemas.microsoft.com/office/drawing/2017/model3d" xmlns:o="urn:schemas-microsoft-com:office:office" xmlns:oel="http://schemas.microsoft.com/office/2019/extlst" xmlns:r="http://schemas.openxmlformats.org/officeDocument/2006/relationships" xmlns:m="http://schemas.openxmlformats.org/officeDocument/2006/math" xmlns:v="urn:schemas-microsoft-com:vml" xmlns:wp14="http://schemas.microsoft.com/office/word/2010/wordprocessingDrawing" xmlns:wp="http://schemas.openxmlformats.org/drawingml/2006/wordprocessingDrawing" xmlns:w10="urn:schemas-microsoft-com:office:word" xmlns:w="http://schemas.openxmlformats.org/wordprocessingml/2006/main" xmlns:w14="http://schemas.microsoft.com/office/word/2010/wordml" xmlns:w15="http://schemas.microsoft.com/office/word/2012/wordml" xmlns:w16cex="http://schemas.microsoft.com/office/word/2018/wordml/cex" xmlns:w16cid="http://schemas.microsoft.com/office/word/2016/wordml/cid" xmlns:w16="http://schemas.microsoft.com/office/word/2018/wordml" xmlns:w16sdtdh="http://schemas.microsoft.com/office/word/2020/wordml/sdtdatahash" xmlns:w16se="http://schemas.microsoft.com/office/word/2015/wordml/symex" xmlns:wpg="http://schemas.microsoft.com/office/word/2010/wordprocessingGroup" xmlns:wpi="http://schemas.microsoft.com/office/word/2010/wordprocessingInk" xmlns:wne="http://schemas.microsoft.com/office/word/2006/wordml" xmlns:wps="http://schemas.microsoft.com/office/word/2010/wordprocessingShape" mc:Ignorable="w14 w15 w16se w16cid w16 w16cex w16sdtdh wp14">
   <w:p>
     <w:pPr>
       <w:pBdr>
@@ -6994,8 +7390,157 @@
 </file>
 
 <file path=word/numbering.xml><?xml version="1.0" encoding="utf-8"?>
-<w:numbering xmlns:wpc="http://schemas.microsoft.com/office/word/2010/wordprocessingCanvas" xmlns:cx="http://schemas.microsoft.com/office/drawing/2014/chartex" xmlns:cx1="http://schemas.microsoft.com/office/drawing/2015/9/8/chartex" xmlns:cx2="http://schemas.microsoft.com/office/drawing/2015/10/21/chartex" xmlns:cx3="http://schemas.microsoft.com/office/drawing/2016/5/9/chartex" xmlns:cx4="http://schemas.microsoft.com/office/drawing/2016/5/10/chartex" xmlns:cx5="http://schemas.microsoft.com/office/drawing/2016/5/11/chartex" xmlns:cx6="http://schemas.microsoft.com/office/drawing/2016/5/12/chartex" xmlns:cx7="http://schemas.microsoft.com/office/drawing/2016/5/13/chartex" xmlns:cx8="http://schemas.microsoft.com/office/drawing/2016/5/14/chartex" xmlns:mc="http://schemas.openxmlformats.org/markup-compatibility/2006" xmlns:aink="http://schemas.microsoft.com/office/drawing/2016/ink" xmlns:am3d="http://schemas.microsoft.com/office/drawing/2017/model3d" xmlns:o="urn:schemas-microsoft-com:office:office" xmlns:oel="http://schemas.microsoft.com/office/2019/extlst" xmlns:r="http://schemas.openxmlformats.org/officeDocument/2006/relationships" xmlns:m="http://schemas.openxmlformats.org/officeDocument/2006/math" xmlns:v="urn:schemas-microsoft-com:vml" xmlns:wp14="http://schemas.microsoft.com/office/word/2010/wordprocessingDrawing" xmlns:wp="http://schemas.openxmlformats.org/drawingml/2006/wordprocessingDrawing" xmlns:w10="urn:schemas-microsoft-com:office:word" xmlns:w="http://schemas.openxmlformats.org/wordprocessingml/2006/main" xmlns:w14="http://schemas.microsoft.com/office/word/2010/wordml" xmlns:w15="http://schemas.microsoft.com/office/word/2012/wordml" xmlns:w16cex="http://schemas.microsoft.com/office/word/2018/wordml/cex" xmlns:w16cid="http://schemas.microsoft.com/office/word/2016/wordml/cid" xmlns:w16="http://schemas.microsoft.com/office/word/2018/wordml" xmlns:w16du="http://schemas.microsoft.com/office/word/2023/wordml/word16du" xmlns:w16sdtdh="http://schemas.microsoft.com/office/word/2020/wordml/sdtdatahash" xmlns:w16se="http://schemas.microsoft.com/office/word/2015/wordml/symex" xmlns:wpg="http://schemas.microsoft.com/office/word/2010/wordprocessingGroup" xmlns:wpi="http://schemas.microsoft.com/office/word/2010/wordprocessingInk" xmlns:wne="http://schemas.microsoft.com/office/word/2006/wordml" xmlns:wps="http://schemas.microsoft.com/office/word/2010/wordprocessingShape" mc:Ignorable="w14 w15 w16se w16cid w16 w16cex w16sdtdh w16du wp14">
+<w:numbering xmlns:wpc="http://schemas.microsoft.com/office/word/2010/wordprocessingCanvas" xmlns:cx="http://schemas.microsoft.com/office/drawing/2014/chartex" xmlns:cx1="http://schemas.microsoft.com/office/drawing/2015/9/8/chartex" xmlns:cx2="http://schemas.microsoft.com/office/drawing/2015/10/21/chartex" xmlns:cx3="http://schemas.microsoft.com/office/drawing/2016/5/9/chartex" xmlns:cx4="http://schemas.microsoft.com/office/drawing/2016/5/10/chartex" xmlns:cx5="http://schemas.microsoft.com/office/drawing/2016/5/11/chartex" xmlns:cx6="http://schemas.microsoft.com/office/drawing/2016/5/12/chartex" xmlns:cx7="http://schemas.microsoft.com/office/drawing/2016/5/13/chartex" xmlns:cx8="http://schemas.microsoft.com/office/drawing/2016/5/14/chartex" xmlns:mc="http://schemas.openxmlformats.org/markup-compatibility/2006" xmlns:aink="http://schemas.microsoft.com/office/drawing/2016/ink" xmlns:am3d="http://schemas.microsoft.com/office/drawing/2017/model3d" xmlns:o="urn:schemas-microsoft-com:office:office" xmlns:oel="http://schemas.microsoft.com/office/2019/extlst" xmlns:r="http://schemas.openxmlformats.org/officeDocument/2006/relationships" xmlns:m="http://schemas.openxmlformats.org/officeDocument/2006/math" xmlns:v="urn:schemas-microsoft-com:vml" xmlns:wp14="http://schemas.microsoft.com/office/word/2010/wordprocessingDrawing" xmlns:wp="http://schemas.openxmlformats.org/drawingml/2006/wordprocessingDrawing" xmlns:w10="urn:schemas-microsoft-com:office:word" xmlns:w="http://schemas.openxmlformats.org/wordprocessingml/2006/main" xmlns:w14="http://schemas.microsoft.com/office/word/2010/wordml" xmlns:w15="http://schemas.microsoft.com/office/word/2012/wordml" xmlns:w16cex="http://schemas.microsoft.com/office/word/2018/wordml/cex" xmlns:w16cid="http://schemas.microsoft.com/office/word/2016/wordml/cid" xmlns:w16="http://schemas.microsoft.com/office/word/2018/wordml" xmlns:w16sdtdh="http://schemas.microsoft.com/office/word/2020/wordml/sdtdatahash" xmlns:w16se="http://schemas.microsoft.com/office/word/2015/wordml/symex" xmlns:wpg="http://schemas.microsoft.com/office/word/2010/wordprocessingGroup" xmlns:wpi="http://schemas.microsoft.com/office/word/2010/wordprocessingInk" xmlns:wne="http://schemas.microsoft.com/office/word/2006/wordml" xmlns:wps="http://schemas.microsoft.com/office/word/2010/wordprocessingShape" mc:Ignorable="w14 w15 w16se w16cid w16 w16cex w16sdtdh wp14">
   <w:abstractNum w:abstractNumId="0" w15:restartNumberingAfterBreak="0">
+    <w:nsid w:val="336D1BA2"/>
+    <w:multiLevelType w:val="multilevel"/>
+    <w:tmpl w:val="DA1AB56A"/>
+    <w:lvl w:ilvl="0">
+      <w:start w:val="1"/>
+      <w:numFmt w:val="decimal"/>
+      <w:lvlText w:val="%1."/>
+      <w:lvlJc w:val="left"/>
+      <w:pPr>
+        <w:tabs>
+          <w:tab w:val="num" w:pos="720"/>
+        </w:tabs>
+        <w:ind w:left="720" w:hanging="360"/>
+      </w:pPr>
+      <w:rPr>
+        <w:rFonts w:hint="default"/>
+        <w:sz w:val="20"/>
+      </w:rPr>
+    </w:lvl>
+    <w:lvl w:ilvl="1" w:tentative="1">
+      <w:start w:val="1"/>
+      <w:numFmt w:val="bullet"/>
+      <w:lvlText w:val="o"/>
+      <w:lvlJc w:val="left"/>
+      <w:pPr>
+        <w:tabs>
+          <w:tab w:val="num" w:pos="1440"/>
+        </w:tabs>
+        <w:ind w:left="1440" w:hanging="360"/>
+      </w:pPr>
+      <w:rPr>
+        <w:rFonts w:ascii="Courier New" w:hAnsi="Courier New" w:hint="default"/>
+        <w:sz w:val="20"/>
+      </w:rPr>
+    </w:lvl>
+    <w:lvl w:ilvl="2" w:tentative="1">
+      <w:start w:val="1"/>
+      <w:numFmt w:val="bullet"/>
+      <w:lvlText w:val=""/>
+      <w:lvlJc w:val="left"/>
+      <w:pPr>
+        <w:tabs>
+          <w:tab w:val="num" w:pos="2160"/>
+        </w:tabs>
+        <w:ind w:left="2160" w:hanging="360"/>
+      </w:pPr>
+      <w:rPr>
+        <w:rFonts w:ascii="Wingdings" w:hAnsi="Wingdings" w:hint="default"/>
+        <w:sz w:val="20"/>
+      </w:rPr>
+    </w:lvl>
+    <w:lvl w:ilvl="3" w:tentative="1">
+      <w:start w:val="1"/>
+      <w:numFmt w:val="bullet"/>
+      <w:lvlText w:val=""/>
+      <w:lvlJc w:val="left"/>
+      <w:pPr>
+        <w:tabs>
+          <w:tab w:val="num" w:pos="2880"/>
+        </w:tabs>
+        <w:ind w:left="2880" w:hanging="360"/>
+      </w:pPr>
+      <w:rPr>
+        <w:rFonts w:ascii="Wingdings" w:hAnsi="Wingdings" w:hint="default"/>
+        <w:sz w:val="20"/>
+      </w:rPr>
+    </w:lvl>
+    <w:lvl w:ilvl="4" w:tentative="1">
+      <w:start w:val="1"/>
+      <w:numFmt w:val="bullet"/>
+      <w:lvlText w:val=""/>
+      <w:lvlJc w:val="left"/>
+      <w:pPr>
+        <w:tabs>
+          <w:tab w:val="num" w:pos="3600"/>
+        </w:tabs>
+        <w:ind w:left="3600" w:hanging="360"/>
+      </w:pPr>
+      <w:rPr>
+        <w:rFonts w:ascii="Wingdings" w:hAnsi="Wingdings" w:hint="default"/>
+        <w:sz w:val="20"/>
+      </w:rPr>
+    </w:lvl>
+    <w:lvl w:ilvl="5" w:tentative="1">
+      <w:start w:val="1"/>
+      <w:numFmt w:val="bullet"/>
+      <w:lvlText w:val=""/>
+      <w:lvlJc w:val="left"/>
+      <w:pPr>
+        <w:tabs>
+          <w:tab w:val="num" w:pos="4320"/>
+        </w:tabs>
+        <w:ind w:left="4320" w:hanging="360"/>
+      </w:pPr>
+      <w:rPr>
+        <w:rFonts w:ascii="Wingdings" w:hAnsi="Wingdings" w:hint="default"/>
+        <w:sz w:val="20"/>
+      </w:rPr>
+    </w:lvl>
+    <w:lvl w:ilvl="6" w:tentative="1">
+      <w:start w:val="1"/>
+      <w:numFmt w:val="bullet"/>
+      <w:lvlText w:val=""/>
+      <w:lvlJc w:val="left"/>
+      <w:pPr>
+        <w:tabs>
+          <w:tab w:val="num" w:pos="5040"/>
+        </w:tabs>
+        <w:ind w:left="5040" w:hanging="360"/>
+      </w:pPr>
+      <w:rPr>
+        <w:rFonts w:ascii="Wingdings" w:hAnsi="Wingdings" w:hint="default"/>
+        <w:sz w:val="20"/>
+      </w:rPr>
+    </w:lvl>
+    <w:lvl w:ilvl="7" w:tentative="1">
+      <w:start w:val="1"/>
+      <w:numFmt w:val="bullet"/>
+      <w:lvlText w:val=""/>
+      <w:lvlJc w:val="left"/>
+      <w:pPr>
+        <w:tabs>
+          <w:tab w:val="num" w:pos="5760"/>
+        </w:tabs>
+        <w:ind w:left="5760" w:hanging="360"/>
+      </w:pPr>
+      <w:rPr>
+        <w:rFonts w:ascii="Wingdings" w:hAnsi="Wingdings" w:hint="default"/>
+        <w:sz w:val="20"/>
+      </w:rPr>
+    </w:lvl>
+    <w:lvl w:ilvl="8" w:tentative="1">
+      <w:start w:val="1"/>
+      <w:numFmt w:val="bullet"/>
+      <w:lvlText w:val=""/>
+      <w:lvlJc w:val="left"/>
+      <w:pPr>
+        <w:tabs>
+          <w:tab w:val="num" w:pos="6480"/>
+        </w:tabs>
+        <w:ind w:left="6480" w:hanging="360"/>
+      </w:pPr>
+      <w:rPr>
+        <w:rFonts w:ascii="Wingdings" w:hAnsi="Wingdings" w:hint="default"/>
+        <w:sz w:val="20"/>
+      </w:rPr>
+    </w:lvl>
+  </w:abstractNum>
+  <w:abstractNum w:abstractNumId="1" w15:restartNumberingAfterBreak="0">
     <w:nsid w:val="357B625F"/>
     <w:multiLevelType w:val="multilevel"/>
     <w:tmpl w:val="6AC8E592"/>
@@ -7085,7 +7630,7 @@
       </w:pPr>
     </w:lvl>
   </w:abstractNum>
-  <w:abstractNum w:abstractNumId="1" w15:restartNumberingAfterBreak="0">
+  <w:abstractNum w:abstractNumId="2" w15:restartNumberingAfterBreak="0">
     <w:nsid w:val="5D4D1B76"/>
     <w:multiLevelType w:val="multilevel"/>
     <w:tmpl w:val="7F6E0250"/>
@@ -7199,7 +7744,7 @@
       </w:rPr>
     </w:lvl>
   </w:abstractNum>
-  <w:abstractNum w:abstractNumId="2" w15:restartNumberingAfterBreak="0">
+  <w:abstractNum w:abstractNumId="3" w15:restartNumberingAfterBreak="0">
     <w:nsid w:val="5E494DD3"/>
     <w:multiLevelType w:val="multilevel"/>
     <w:tmpl w:val="C5AE230A"/>
@@ -7285,7 +7830,7 @@
       </w:pPr>
     </w:lvl>
   </w:abstractNum>
-  <w:abstractNum w:abstractNumId="3" w15:restartNumberingAfterBreak="0">
+  <w:abstractNum w:abstractNumId="4" w15:restartNumberingAfterBreak="0">
     <w:nsid w:val="764B7730"/>
     <w:multiLevelType w:val="multilevel"/>
     <w:tmpl w:val="82DCD338"/>
@@ -7371,7 +7916,7 @@
       </w:pPr>
     </w:lvl>
   </w:abstractNum>
-  <w:abstractNum w:abstractNumId="4" w15:restartNumberingAfterBreak="0">
+  <w:abstractNum w:abstractNumId="5" w15:restartNumberingAfterBreak="0">
     <w:nsid w:val="7BBC3641"/>
     <w:multiLevelType w:val="multilevel"/>
     <w:tmpl w:val="3BF21788"/>
@@ -7457,7 +8002,7 @@
       </w:pPr>
     </w:lvl>
   </w:abstractNum>
-  <w:abstractNum w:abstractNumId="5" w15:restartNumberingAfterBreak="0">
+  <w:abstractNum w:abstractNumId="6" w15:restartNumberingAfterBreak="0">
     <w:nsid w:val="7E112E3F"/>
     <w:multiLevelType w:val="multilevel"/>
     <w:tmpl w:val="E4A093AC"/>
@@ -7547,28 +8092,31 @@
     </w:lvl>
   </w:abstractNum>
   <w:num w:numId="1" w16cid:durableId="860819425">
-    <w:abstractNumId w:val="0"/>
+    <w:abstractNumId w:val="1"/>
   </w:num>
   <w:num w:numId="2" w16cid:durableId="1576206682">
-    <w:abstractNumId w:val="1"/>
+    <w:abstractNumId w:val="2"/>
   </w:num>
   <w:num w:numId="3" w16cid:durableId="1392462807">
+    <w:abstractNumId w:val="5"/>
+  </w:num>
+  <w:num w:numId="4" w16cid:durableId="1892156880">
+    <w:abstractNumId w:val="6"/>
+  </w:num>
+  <w:num w:numId="5" w16cid:durableId="378826450">
+    <w:abstractNumId w:val="3"/>
+  </w:num>
+  <w:num w:numId="6" w16cid:durableId="1890988818">
     <w:abstractNumId w:val="4"/>
   </w:num>
-  <w:num w:numId="4" w16cid:durableId="1892156880">
-    <w:abstractNumId w:val="5"/>
-  </w:num>
-  <w:num w:numId="5" w16cid:durableId="378826450">
-    <w:abstractNumId w:val="2"/>
-  </w:num>
-  <w:num w:numId="6" w16cid:durableId="1890988818">
-    <w:abstractNumId w:val="3"/>
+  <w:num w:numId="7" w16cid:durableId="1818255430">
+    <w:abstractNumId w:val="0"/>
   </w:num>
 </w:numbering>
 </file>
 
 <file path=word/styles.xml><?xml version="1.0" encoding="utf-8"?>
-<w:styles xmlns:mc="http://schemas.openxmlformats.org/markup-compatibility/2006" xmlns:r="http://schemas.openxmlformats.org/officeDocument/2006/relationships" xmlns:w="http://schemas.openxmlformats.org/wordprocessingml/2006/main" xmlns:w14="http://schemas.microsoft.com/office/word/2010/wordml" xmlns:w15="http://schemas.microsoft.com/office/word/2012/wordml" xmlns:w16cex="http://schemas.microsoft.com/office/word/2018/wordml/cex" xmlns:w16cid="http://schemas.microsoft.com/office/word/2016/wordml/cid" xmlns:w16="http://schemas.microsoft.com/office/word/2018/wordml" xmlns:w16du="http://schemas.microsoft.com/office/word/2023/wordml/word16du" xmlns:w16sdtdh="http://schemas.microsoft.com/office/word/2020/wordml/sdtdatahash" xmlns:w16se="http://schemas.microsoft.com/office/word/2015/wordml/symex" mc:Ignorable="w14 w15 w16se w16cid w16 w16cex w16sdtdh w16du">
+<w:styles xmlns:mc="http://schemas.openxmlformats.org/markup-compatibility/2006" xmlns:r="http://schemas.openxmlformats.org/officeDocument/2006/relationships" xmlns:w="http://schemas.openxmlformats.org/wordprocessingml/2006/main" xmlns:w14="http://schemas.microsoft.com/office/word/2010/wordml" xmlns:w15="http://schemas.microsoft.com/office/word/2012/wordml" xmlns:w16cex="http://schemas.microsoft.com/office/word/2018/wordml/cex" xmlns:w16cid="http://schemas.microsoft.com/office/word/2016/wordml/cid" xmlns:w16="http://schemas.microsoft.com/office/word/2018/wordml" xmlns:w16sdtdh="http://schemas.microsoft.com/office/word/2020/wordml/sdtdatahash" xmlns:w16se="http://schemas.microsoft.com/office/word/2015/wordml/symex" mc:Ignorable="w14 w15 w16se w16cid w16 w16cex w16sdtdh">
   <w:docDefaults>
     <w:rPrDefault>
       <w:rPr>

</xml_diff>

<commit_message>
xong bbck chương 1
</commit_message>
<xml_diff>
--- a/MAU BCCK-TDTKDA.docx
+++ b/MAU BCCK-TDTKDA.docx
@@ -3800,6 +3800,7 @@
     </w:p>
     <w:p>
       <w:pPr>
+        <w:spacing w:line="360" w:lineRule="auto"/>
         <w:textAlignment w:val="baseline"/>
         <w:rPr>
           <w:rFonts w:eastAsia="Times New Roman"/>
@@ -3809,45 +3810,1995 @@
         </w:rPr>
       </w:pPr>
     </w:p>
-    <w:p>
-      <w:r>
-        <w:drawing>
-          <wp:inline distT="0" distB="0" distL="0" distR="0" wp14:anchorId="37832708" wp14:editId="2E6400A3">
-            <wp:extent cx="5576570" cy="2788285"/>
-            <wp:effectExtent l="0" t="0" r="5080" b="0"/>
-            <wp:docPr id="1" name="Picture 1"/>
-            <wp:cNvGraphicFramePr>
-              <a:graphicFrameLocks xmlns:a="http://schemas.openxmlformats.org/drawingml/2006/main" noChangeAspect="1"/>
-            </wp:cNvGraphicFramePr>
-            <a:graphic xmlns:a="http://schemas.openxmlformats.org/drawingml/2006/main">
-              <a:graphicData uri="http://schemas.openxmlformats.org/drawingml/2006/picture">
-                <pic:pic xmlns:pic="http://schemas.openxmlformats.org/drawingml/2006/picture">
-                  <pic:nvPicPr>
-                    <pic:cNvPr id="1" name=""/>
-                    <pic:cNvPicPr/>
-                  </pic:nvPicPr>
-                  <pic:blipFill>
-                    <a:blip r:embed="rId12"/>
-                    <a:stretch>
-                      <a:fillRect/>
-                    </a:stretch>
-                  </pic:blipFill>
-                  <pic:spPr>
-                    <a:xfrm>
-                      <a:off x="0" y="0"/>
-                      <a:ext cx="5576570" cy="2788285"/>
-                    </a:xfrm>
-                    <a:prstGeom prst="rect">
-                      <a:avLst/>
-                    </a:prstGeom>
-                  </pic:spPr>
-                </pic:pic>
-              </a:graphicData>
-            </a:graphic>
-          </wp:inline>
-        </w:drawing>
-      </w:r>
-    </w:p>
+    <w:tbl>
+      <w:tblPr>
+        <w:tblStyle w:val="TableGrid"/>
+        <w:tblW w:w="11700" w:type="dxa"/>
+        <w:tblInd w:w="-1782" w:type="dxa"/>
+        <w:tblLook w:val="04A0" w:firstRow="1" w:lastRow="0" w:firstColumn="1" w:lastColumn="0" w:noHBand="0" w:noVBand="1"/>
+      </w:tblPr>
+      <w:tblGrid>
+        <w:gridCol w:w="6885"/>
+        <w:gridCol w:w="601"/>
+        <w:gridCol w:w="627"/>
+        <w:gridCol w:w="538"/>
+        <w:gridCol w:w="538"/>
+        <w:gridCol w:w="538"/>
+        <w:gridCol w:w="627"/>
+        <w:gridCol w:w="538"/>
+        <w:gridCol w:w="808"/>
+      </w:tblGrid>
+      <w:tr>
+        <w:tc>
+          <w:tcPr>
+            <w:tcW w:w="6955" w:type="dxa"/>
+            <w:vMerge w:val="restart"/>
+          </w:tcPr>
+          <w:p>
+            <w:pPr>
+              <w:jc w:val="center"/>
+              <w:textAlignment w:val="baseline"/>
+              <w:rPr>
+                <w:rFonts w:eastAsia="Times New Roman"/>
+                <w:color w:val="000000"/>
+                <w:sz w:val="28"/>
+                <w:szCs w:val="28"/>
+              </w:rPr>
+            </w:pPr>
+            <w:r>
+              <w:rPr>
+                <w:rFonts w:eastAsia="Times New Roman"/>
+                <w:color w:val="000000"/>
+                <w:sz w:val="28"/>
+                <w:szCs w:val="28"/>
+              </w:rPr>
+              <w:t>Đề tài cá nhân</w:t>
+            </w:r>
+          </w:p>
+        </w:tc>
+        <w:tc>
+          <w:tcPr>
+            <w:tcW w:w="4025" w:type="dxa"/>
+            <w:gridSpan w:val="7"/>
+          </w:tcPr>
+          <w:p>
+            <w:pPr>
+              <w:jc w:val="center"/>
+              <w:textAlignment w:val="baseline"/>
+              <w:rPr>
+                <w:rFonts w:eastAsia="Times New Roman"/>
+                <w:color w:val="000000"/>
+                <w:sz w:val="28"/>
+                <w:szCs w:val="28"/>
+              </w:rPr>
+            </w:pPr>
+            <w:r>
+              <w:rPr>
+                <w:rFonts w:eastAsia="Times New Roman"/>
+                <w:color w:val="000000"/>
+                <w:sz w:val="28"/>
+                <w:szCs w:val="28"/>
+              </w:rPr>
+              <w:t>Tiêu chí</w:t>
+            </w:r>
+          </w:p>
+        </w:tc>
+        <w:tc>
+          <w:tcPr>
+            <w:tcW w:w="720" w:type="dxa"/>
+            <w:vMerge w:val="restart"/>
+          </w:tcPr>
+          <w:p>
+            <w:pPr>
+              <w:textAlignment w:val="baseline"/>
+              <w:rPr>
+                <w:rFonts w:eastAsia="Times New Roman"/>
+                <w:color w:val="000000"/>
+                <w:sz w:val="28"/>
+                <w:szCs w:val="28"/>
+              </w:rPr>
+            </w:pPr>
+            <w:r>
+              <w:rPr>
+                <w:rFonts w:eastAsia="Times New Roman"/>
+                <w:color w:val="000000"/>
+                <w:sz w:val="28"/>
+                <w:szCs w:val="28"/>
+              </w:rPr>
+              <w:t>Tổng</w:t>
+            </w:r>
+          </w:p>
+        </w:tc>
+      </w:tr>
+      <w:tr>
+        <w:tc>
+          <w:tcPr>
+            <w:tcW w:w="6955" w:type="dxa"/>
+            <w:vMerge/>
+          </w:tcPr>
+          <w:p>
+            <w:pPr>
+              <w:textAlignment w:val="baseline"/>
+              <w:rPr>
+                <w:rFonts w:eastAsia="Times New Roman"/>
+                <w:color w:val="000000"/>
+                <w:sz w:val="28"/>
+                <w:szCs w:val="28"/>
+              </w:rPr>
+            </w:pPr>
+          </w:p>
+        </w:tc>
+        <w:tc>
+          <w:tcPr>
+            <w:tcW w:w="605" w:type="dxa"/>
+          </w:tcPr>
+          <w:p>
+            <w:pPr>
+              <w:jc w:val="center"/>
+              <w:textAlignment w:val="baseline"/>
+              <w:rPr>
+                <w:rFonts w:eastAsia="Times New Roman"/>
+                <w:color w:val="000000"/>
+                <w:sz w:val="28"/>
+                <w:szCs w:val="28"/>
+              </w:rPr>
+            </w:pPr>
+            <w:r>
+              <w:rPr>
+                <w:rFonts w:eastAsia="Times New Roman"/>
+                <w:color w:val="000000"/>
+                <w:sz w:val="28"/>
+                <w:szCs w:val="28"/>
+              </w:rPr>
+              <w:t>1</w:t>
+            </w:r>
+          </w:p>
+        </w:tc>
+        <w:tc>
+          <w:tcPr>
+            <w:tcW w:w="630" w:type="dxa"/>
+          </w:tcPr>
+          <w:p>
+            <w:pPr>
+              <w:jc w:val="center"/>
+              <w:textAlignment w:val="baseline"/>
+              <w:rPr>
+                <w:rFonts w:eastAsia="Times New Roman"/>
+                <w:color w:val="000000"/>
+                <w:sz w:val="28"/>
+                <w:szCs w:val="28"/>
+              </w:rPr>
+            </w:pPr>
+            <w:r>
+              <w:rPr>
+                <w:rFonts w:eastAsia="Times New Roman"/>
+                <w:color w:val="000000"/>
+                <w:sz w:val="28"/>
+                <w:szCs w:val="28"/>
+              </w:rPr>
+              <w:t>2</w:t>
+            </w:r>
+          </w:p>
+        </w:tc>
+        <w:tc>
+          <w:tcPr>
+            <w:tcW w:w="540" w:type="dxa"/>
+          </w:tcPr>
+          <w:p>
+            <w:pPr>
+              <w:jc w:val="center"/>
+              <w:textAlignment w:val="baseline"/>
+              <w:rPr>
+                <w:rFonts w:eastAsia="Times New Roman"/>
+                <w:color w:val="000000"/>
+                <w:sz w:val="28"/>
+                <w:szCs w:val="28"/>
+              </w:rPr>
+            </w:pPr>
+            <w:r>
+              <w:rPr>
+                <w:rFonts w:eastAsia="Times New Roman"/>
+                <w:color w:val="000000"/>
+                <w:sz w:val="28"/>
+                <w:szCs w:val="28"/>
+              </w:rPr>
+              <w:t>3</w:t>
+            </w:r>
+          </w:p>
+        </w:tc>
+        <w:tc>
+          <w:tcPr>
+            <w:tcW w:w="540" w:type="dxa"/>
+          </w:tcPr>
+          <w:p>
+            <w:pPr>
+              <w:jc w:val="center"/>
+              <w:textAlignment w:val="baseline"/>
+              <w:rPr>
+                <w:rFonts w:eastAsia="Times New Roman"/>
+                <w:color w:val="000000"/>
+                <w:sz w:val="28"/>
+                <w:szCs w:val="28"/>
+              </w:rPr>
+            </w:pPr>
+            <w:r>
+              <w:rPr>
+                <w:rFonts w:eastAsia="Times New Roman"/>
+                <w:color w:val="000000"/>
+                <w:sz w:val="28"/>
+                <w:szCs w:val="28"/>
+              </w:rPr>
+              <w:t>4</w:t>
+            </w:r>
+          </w:p>
+        </w:tc>
+        <w:tc>
+          <w:tcPr>
+            <w:tcW w:w="540" w:type="dxa"/>
+          </w:tcPr>
+          <w:p>
+            <w:pPr>
+              <w:jc w:val="center"/>
+              <w:textAlignment w:val="baseline"/>
+              <w:rPr>
+                <w:rFonts w:eastAsia="Times New Roman"/>
+                <w:color w:val="000000"/>
+                <w:sz w:val="28"/>
+                <w:szCs w:val="28"/>
+              </w:rPr>
+            </w:pPr>
+            <w:r>
+              <w:rPr>
+                <w:rFonts w:eastAsia="Times New Roman"/>
+                <w:color w:val="000000"/>
+                <w:sz w:val="28"/>
+                <w:szCs w:val="28"/>
+              </w:rPr>
+              <w:t>5</w:t>
+            </w:r>
+          </w:p>
+        </w:tc>
+        <w:tc>
+          <w:tcPr>
+            <w:tcW w:w="630" w:type="dxa"/>
+          </w:tcPr>
+          <w:p>
+            <w:pPr>
+              <w:jc w:val="center"/>
+              <w:textAlignment w:val="baseline"/>
+              <w:rPr>
+                <w:rFonts w:eastAsia="Times New Roman"/>
+                <w:color w:val="000000"/>
+                <w:sz w:val="28"/>
+                <w:szCs w:val="28"/>
+              </w:rPr>
+            </w:pPr>
+            <w:r>
+              <w:rPr>
+                <w:rFonts w:eastAsia="Times New Roman"/>
+                <w:color w:val="000000"/>
+                <w:sz w:val="28"/>
+                <w:szCs w:val="28"/>
+              </w:rPr>
+              <w:t>6</w:t>
+            </w:r>
+          </w:p>
+        </w:tc>
+        <w:tc>
+          <w:tcPr>
+            <w:tcW w:w="540" w:type="dxa"/>
+          </w:tcPr>
+          <w:p>
+            <w:pPr>
+              <w:jc w:val="center"/>
+              <w:textAlignment w:val="baseline"/>
+              <w:rPr>
+                <w:rFonts w:eastAsia="Times New Roman"/>
+                <w:color w:val="000000"/>
+                <w:sz w:val="28"/>
+                <w:szCs w:val="28"/>
+              </w:rPr>
+            </w:pPr>
+            <w:r>
+              <w:rPr>
+                <w:rFonts w:eastAsia="Times New Roman"/>
+                <w:color w:val="000000"/>
+                <w:sz w:val="28"/>
+                <w:szCs w:val="28"/>
+              </w:rPr>
+              <w:t>7</w:t>
+            </w:r>
+          </w:p>
+        </w:tc>
+        <w:tc>
+          <w:tcPr>
+            <w:tcW w:w="720" w:type="dxa"/>
+            <w:vMerge/>
+          </w:tcPr>
+          <w:p>
+            <w:pPr>
+              <w:textAlignment w:val="baseline"/>
+              <w:rPr>
+                <w:rFonts w:eastAsia="Times New Roman"/>
+                <w:color w:val="000000"/>
+                <w:sz w:val="28"/>
+                <w:szCs w:val="28"/>
+              </w:rPr>
+            </w:pPr>
+          </w:p>
+        </w:tc>
+      </w:tr>
+      <w:tr>
+        <w:trPr>
+          <w:trHeight w:val="954"/>
+        </w:trPr>
+        <w:tc>
+          <w:tcPr>
+            <w:tcW w:w="6955" w:type="dxa"/>
+          </w:tcPr>
+          <w:p>
+            <w:pPr>
+              <w:textAlignment w:val="baseline"/>
+              <w:rPr>
+                <w:rFonts w:eastAsia="Times New Roman"/>
+                <w:color w:val="000000"/>
+                <w:sz w:val="28"/>
+                <w:szCs w:val="28"/>
+              </w:rPr>
+            </w:pPr>
+            <w:r>
+              <w:rPr>
+                <w:rFonts w:eastAsia="Times New Roman"/>
+                <w:color w:val="000000"/>
+                <w:sz w:val="28"/>
+                <w:szCs w:val="28"/>
+              </w:rPr>
+              <w:t>Nhiều sinh viên ở TP.HCM cảm thấy không thoải mái khi nhà trọ quá nóng</w:t>
+            </w:r>
+          </w:p>
+        </w:tc>
+        <w:tc>
+          <w:tcPr>
+            <w:tcW w:w="605" w:type="dxa"/>
+          </w:tcPr>
+          <w:p>
+            <w:pPr>
+              <w:jc w:val="center"/>
+              <w:textAlignment w:val="baseline"/>
+              <w:rPr>
+                <w:rFonts w:eastAsia="Times New Roman"/>
+                <w:color w:val="000000"/>
+                <w:sz w:val="28"/>
+                <w:szCs w:val="28"/>
+              </w:rPr>
+            </w:pPr>
+          </w:p>
+          <w:p>
+            <w:pPr>
+              <w:jc w:val="center"/>
+              <w:textAlignment w:val="baseline"/>
+              <w:rPr>
+                <w:rFonts w:eastAsia="Times New Roman"/>
+                <w:color w:val="000000"/>
+                <w:sz w:val="28"/>
+                <w:szCs w:val="28"/>
+              </w:rPr>
+            </w:pPr>
+            <w:r>
+              <w:rPr>
+                <w:rFonts w:eastAsia="Times New Roman"/>
+                <w:color w:val="000000"/>
+                <w:sz w:val="28"/>
+                <w:szCs w:val="28"/>
+              </w:rPr>
+              <w:t>1</w:t>
+            </w:r>
+          </w:p>
+        </w:tc>
+        <w:tc>
+          <w:tcPr>
+            <w:tcW w:w="630" w:type="dxa"/>
+          </w:tcPr>
+          <w:p>
+            <w:pPr>
+              <w:jc w:val="center"/>
+              <w:textAlignment w:val="baseline"/>
+              <w:rPr>
+                <w:rFonts w:eastAsia="Times New Roman"/>
+                <w:color w:val="000000"/>
+                <w:sz w:val="28"/>
+                <w:szCs w:val="28"/>
+              </w:rPr>
+            </w:pPr>
+          </w:p>
+          <w:p>
+            <w:pPr>
+              <w:jc w:val="center"/>
+              <w:textAlignment w:val="baseline"/>
+              <w:rPr>
+                <w:rFonts w:eastAsia="Times New Roman"/>
+                <w:color w:val="000000"/>
+                <w:sz w:val="28"/>
+                <w:szCs w:val="28"/>
+              </w:rPr>
+            </w:pPr>
+            <w:r>
+              <w:rPr>
+                <w:rFonts w:eastAsia="Times New Roman"/>
+                <w:color w:val="000000"/>
+                <w:sz w:val="28"/>
+                <w:szCs w:val="28"/>
+              </w:rPr>
+              <w:t>-1</w:t>
+            </w:r>
+          </w:p>
+        </w:tc>
+        <w:tc>
+          <w:tcPr>
+            <w:tcW w:w="540" w:type="dxa"/>
+          </w:tcPr>
+          <w:p>
+            <w:pPr>
+              <w:jc w:val="center"/>
+              <w:textAlignment w:val="baseline"/>
+              <w:rPr>
+                <w:rFonts w:eastAsia="Times New Roman"/>
+                <w:color w:val="000000"/>
+                <w:sz w:val="28"/>
+                <w:szCs w:val="28"/>
+              </w:rPr>
+            </w:pPr>
+          </w:p>
+          <w:p>
+            <w:pPr>
+              <w:jc w:val="center"/>
+              <w:textAlignment w:val="baseline"/>
+              <w:rPr>
+                <w:rFonts w:eastAsia="Times New Roman"/>
+                <w:color w:val="000000"/>
+                <w:sz w:val="28"/>
+                <w:szCs w:val="28"/>
+              </w:rPr>
+            </w:pPr>
+            <w:r>
+              <w:rPr>
+                <w:rFonts w:eastAsia="Times New Roman"/>
+                <w:color w:val="000000"/>
+                <w:sz w:val="28"/>
+                <w:szCs w:val="28"/>
+              </w:rPr>
+              <w:t>1</w:t>
+            </w:r>
+          </w:p>
+        </w:tc>
+        <w:tc>
+          <w:tcPr>
+            <w:tcW w:w="540" w:type="dxa"/>
+          </w:tcPr>
+          <w:p>
+            <w:pPr>
+              <w:jc w:val="center"/>
+              <w:textAlignment w:val="baseline"/>
+              <w:rPr>
+                <w:rFonts w:eastAsia="Times New Roman"/>
+                <w:color w:val="000000"/>
+                <w:sz w:val="28"/>
+                <w:szCs w:val="28"/>
+              </w:rPr>
+            </w:pPr>
+          </w:p>
+          <w:p>
+            <w:pPr>
+              <w:jc w:val="center"/>
+              <w:textAlignment w:val="baseline"/>
+              <w:rPr>
+                <w:rFonts w:eastAsia="Times New Roman"/>
+                <w:color w:val="000000"/>
+                <w:sz w:val="28"/>
+                <w:szCs w:val="28"/>
+              </w:rPr>
+            </w:pPr>
+            <w:r>
+              <w:rPr>
+                <w:rFonts w:eastAsia="Times New Roman"/>
+                <w:color w:val="000000"/>
+                <w:sz w:val="28"/>
+                <w:szCs w:val="28"/>
+              </w:rPr>
+              <w:t>0</w:t>
+            </w:r>
+          </w:p>
+        </w:tc>
+        <w:tc>
+          <w:tcPr>
+            <w:tcW w:w="540" w:type="dxa"/>
+          </w:tcPr>
+          <w:p>
+            <w:pPr>
+              <w:jc w:val="center"/>
+              <w:textAlignment w:val="baseline"/>
+              <w:rPr>
+                <w:rFonts w:eastAsia="Times New Roman"/>
+                <w:color w:val="000000"/>
+                <w:sz w:val="28"/>
+                <w:szCs w:val="28"/>
+              </w:rPr>
+            </w:pPr>
+          </w:p>
+          <w:p>
+            <w:pPr>
+              <w:jc w:val="center"/>
+              <w:textAlignment w:val="baseline"/>
+              <w:rPr>
+                <w:rFonts w:eastAsia="Times New Roman"/>
+                <w:color w:val="000000"/>
+                <w:sz w:val="28"/>
+                <w:szCs w:val="28"/>
+              </w:rPr>
+            </w:pPr>
+            <w:r>
+              <w:rPr>
+                <w:rFonts w:eastAsia="Times New Roman"/>
+                <w:color w:val="000000"/>
+                <w:sz w:val="28"/>
+                <w:szCs w:val="28"/>
+              </w:rPr>
+              <w:t>1</w:t>
+            </w:r>
+          </w:p>
+        </w:tc>
+        <w:tc>
+          <w:tcPr>
+            <w:tcW w:w="630" w:type="dxa"/>
+          </w:tcPr>
+          <w:p>
+            <w:pPr>
+              <w:jc w:val="center"/>
+              <w:textAlignment w:val="baseline"/>
+              <w:rPr>
+                <w:rFonts w:eastAsia="Times New Roman"/>
+                <w:color w:val="000000"/>
+                <w:sz w:val="28"/>
+                <w:szCs w:val="28"/>
+              </w:rPr>
+            </w:pPr>
+          </w:p>
+          <w:p>
+            <w:pPr>
+              <w:jc w:val="center"/>
+              <w:textAlignment w:val="baseline"/>
+              <w:rPr>
+                <w:rFonts w:eastAsia="Times New Roman"/>
+                <w:color w:val="000000"/>
+                <w:sz w:val="28"/>
+                <w:szCs w:val="28"/>
+              </w:rPr>
+            </w:pPr>
+            <w:r>
+              <w:rPr>
+                <w:rFonts w:eastAsia="Times New Roman"/>
+                <w:color w:val="000000"/>
+                <w:sz w:val="28"/>
+                <w:szCs w:val="28"/>
+              </w:rPr>
+              <w:t>-1</w:t>
+            </w:r>
+          </w:p>
+        </w:tc>
+        <w:tc>
+          <w:tcPr>
+            <w:tcW w:w="540" w:type="dxa"/>
+          </w:tcPr>
+          <w:p>
+            <w:pPr>
+              <w:jc w:val="center"/>
+              <w:textAlignment w:val="baseline"/>
+              <w:rPr>
+                <w:rFonts w:eastAsia="Times New Roman"/>
+                <w:color w:val="000000"/>
+                <w:sz w:val="28"/>
+                <w:szCs w:val="28"/>
+              </w:rPr>
+            </w:pPr>
+          </w:p>
+          <w:p>
+            <w:pPr>
+              <w:jc w:val="center"/>
+              <w:textAlignment w:val="baseline"/>
+              <w:rPr>
+                <w:rFonts w:eastAsia="Times New Roman"/>
+                <w:color w:val="000000"/>
+                <w:sz w:val="28"/>
+                <w:szCs w:val="28"/>
+              </w:rPr>
+            </w:pPr>
+            <w:r>
+              <w:rPr>
+                <w:rFonts w:eastAsia="Times New Roman"/>
+                <w:color w:val="000000"/>
+                <w:sz w:val="28"/>
+                <w:szCs w:val="28"/>
+              </w:rPr>
+              <w:t>1</w:t>
+            </w:r>
+          </w:p>
+        </w:tc>
+        <w:tc>
+          <w:tcPr>
+            <w:tcW w:w="720" w:type="dxa"/>
+          </w:tcPr>
+          <w:p>
+            <w:pPr>
+              <w:jc w:val="center"/>
+              <w:textAlignment w:val="baseline"/>
+              <w:rPr>
+                <w:rFonts w:eastAsia="Times New Roman"/>
+                <w:color w:val="000000"/>
+                <w:sz w:val="28"/>
+                <w:szCs w:val="28"/>
+              </w:rPr>
+            </w:pPr>
+          </w:p>
+          <w:p>
+            <w:pPr>
+              <w:jc w:val="center"/>
+              <w:textAlignment w:val="baseline"/>
+              <w:rPr>
+                <w:rFonts w:eastAsia="Times New Roman"/>
+                <w:color w:val="000000"/>
+                <w:sz w:val="28"/>
+                <w:szCs w:val="28"/>
+              </w:rPr>
+            </w:pPr>
+            <w:r>
+              <w:rPr>
+                <w:rFonts w:eastAsia="Times New Roman"/>
+                <w:color w:val="000000"/>
+                <w:sz w:val="28"/>
+                <w:szCs w:val="28"/>
+              </w:rPr>
+              <w:t>2</w:t>
+            </w:r>
+          </w:p>
+        </w:tc>
+      </w:tr>
+      <w:tr>
+        <w:trPr>
+          <w:trHeight w:val="1162"/>
+        </w:trPr>
+        <w:tc>
+          <w:tcPr>
+            <w:tcW w:w="6955" w:type="dxa"/>
+          </w:tcPr>
+          <w:p>
+            <w:pPr>
+              <w:textAlignment w:val="baseline"/>
+              <w:rPr>
+                <w:rFonts w:eastAsia="Times New Roman"/>
+                <w:color w:val="000000"/>
+                <w:sz w:val="28"/>
+                <w:szCs w:val="28"/>
+              </w:rPr>
+            </w:pPr>
+            <w:r>
+              <w:rPr>
+                <w:rFonts w:eastAsia="Times New Roman"/>
+                <w:color w:val="000000"/>
+                <w:sz w:val="28"/>
+                <w:szCs w:val="28"/>
+              </w:rPr>
+              <w:t xml:space="preserve">Một số sinh viên HUTECH gặp khó khăn về kinh tế dơ thời gian đóng học phí giữa kỳ hè và kỳ chính của nhà trường quá ngắn </w:t>
+            </w:r>
+          </w:p>
+        </w:tc>
+        <w:tc>
+          <w:tcPr>
+            <w:tcW w:w="605" w:type="dxa"/>
+          </w:tcPr>
+          <w:p>
+            <w:pPr>
+              <w:jc w:val="center"/>
+              <w:textAlignment w:val="baseline"/>
+              <w:rPr>
+                <w:rFonts w:eastAsia="Times New Roman"/>
+                <w:color w:val="000000"/>
+                <w:sz w:val="28"/>
+                <w:szCs w:val="28"/>
+              </w:rPr>
+            </w:pPr>
+          </w:p>
+          <w:p>
+            <w:pPr>
+              <w:jc w:val="center"/>
+              <w:textAlignment w:val="baseline"/>
+              <w:rPr>
+                <w:rFonts w:eastAsia="Times New Roman"/>
+                <w:color w:val="000000"/>
+                <w:sz w:val="28"/>
+                <w:szCs w:val="28"/>
+              </w:rPr>
+            </w:pPr>
+            <w:r>
+              <w:rPr>
+                <w:rFonts w:eastAsia="Times New Roman"/>
+                <w:color w:val="000000"/>
+                <w:sz w:val="28"/>
+                <w:szCs w:val="28"/>
+              </w:rPr>
+              <w:t>1</w:t>
+            </w:r>
+          </w:p>
+        </w:tc>
+        <w:tc>
+          <w:tcPr>
+            <w:tcW w:w="630" w:type="dxa"/>
+          </w:tcPr>
+          <w:p>
+            <w:pPr>
+              <w:jc w:val="center"/>
+              <w:textAlignment w:val="baseline"/>
+              <w:rPr>
+                <w:rFonts w:eastAsia="Times New Roman"/>
+                <w:color w:val="000000"/>
+                <w:sz w:val="28"/>
+                <w:szCs w:val="28"/>
+              </w:rPr>
+            </w:pPr>
+          </w:p>
+          <w:p>
+            <w:pPr>
+              <w:jc w:val="center"/>
+              <w:textAlignment w:val="baseline"/>
+              <w:rPr>
+                <w:rFonts w:eastAsia="Times New Roman"/>
+                <w:color w:val="000000"/>
+                <w:sz w:val="28"/>
+                <w:szCs w:val="28"/>
+              </w:rPr>
+            </w:pPr>
+            <w:r>
+              <w:rPr>
+                <w:rFonts w:eastAsia="Times New Roman"/>
+                <w:color w:val="000000"/>
+                <w:sz w:val="28"/>
+                <w:szCs w:val="28"/>
+              </w:rPr>
+              <w:t>1</w:t>
+            </w:r>
+          </w:p>
+        </w:tc>
+        <w:tc>
+          <w:tcPr>
+            <w:tcW w:w="540" w:type="dxa"/>
+          </w:tcPr>
+          <w:p>
+            <w:pPr>
+              <w:jc w:val="center"/>
+              <w:textAlignment w:val="baseline"/>
+              <w:rPr>
+                <w:rFonts w:eastAsia="Times New Roman"/>
+                <w:color w:val="000000"/>
+                <w:sz w:val="28"/>
+                <w:szCs w:val="28"/>
+              </w:rPr>
+            </w:pPr>
+          </w:p>
+          <w:p>
+            <w:pPr>
+              <w:jc w:val="center"/>
+              <w:textAlignment w:val="baseline"/>
+              <w:rPr>
+                <w:rFonts w:eastAsia="Times New Roman"/>
+                <w:color w:val="000000"/>
+                <w:sz w:val="28"/>
+                <w:szCs w:val="28"/>
+              </w:rPr>
+            </w:pPr>
+            <w:r>
+              <w:rPr>
+                <w:rFonts w:eastAsia="Times New Roman"/>
+                <w:color w:val="000000"/>
+                <w:sz w:val="28"/>
+                <w:szCs w:val="28"/>
+              </w:rPr>
+              <w:t>1</w:t>
+            </w:r>
+          </w:p>
+        </w:tc>
+        <w:tc>
+          <w:tcPr>
+            <w:tcW w:w="540" w:type="dxa"/>
+          </w:tcPr>
+          <w:p>
+            <w:pPr>
+              <w:jc w:val="center"/>
+              <w:textAlignment w:val="baseline"/>
+              <w:rPr>
+                <w:rFonts w:eastAsia="Times New Roman"/>
+                <w:color w:val="000000"/>
+                <w:sz w:val="28"/>
+                <w:szCs w:val="28"/>
+              </w:rPr>
+            </w:pPr>
+          </w:p>
+          <w:p>
+            <w:pPr>
+              <w:jc w:val="center"/>
+              <w:textAlignment w:val="baseline"/>
+              <w:rPr>
+                <w:rFonts w:eastAsia="Times New Roman"/>
+                <w:color w:val="000000"/>
+                <w:sz w:val="28"/>
+                <w:szCs w:val="28"/>
+              </w:rPr>
+            </w:pPr>
+            <w:r>
+              <w:rPr>
+                <w:rFonts w:eastAsia="Times New Roman"/>
+                <w:color w:val="000000"/>
+                <w:sz w:val="28"/>
+                <w:szCs w:val="28"/>
+              </w:rPr>
+              <w:t>0</w:t>
+            </w:r>
+          </w:p>
+        </w:tc>
+        <w:tc>
+          <w:tcPr>
+            <w:tcW w:w="540" w:type="dxa"/>
+          </w:tcPr>
+          <w:p>
+            <w:pPr>
+              <w:jc w:val="center"/>
+              <w:textAlignment w:val="baseline"/>
+              <w:rPr>
+                <w:rFonts w:eastAsia="Times New Roman"/>
+                <w:color w:val="000000"/>
+                <w:sz w:val="28"/>
+                <w:szCs w:val="28"/>
+              </w:rPr>
+            </w:pPr>
+          </w:p>
+          <w:p>
+            <w:pPr>
+              <w:jc w:val="center"/>
+              <w:textAlignment w:val="baseline"/>
+              <w:rPr>
+                <w:rFonts w:eastAsia="Times New Roman"/>
+                <w:color w:val="000000"/>
+                <w:sz w:val="28"/>
+                <w:szCs w:val="28"/>
+              </w:rPr>
+            </w:pPr>
+            <w:r>
+              <w:rPr>
+                <w:rFonts w:eastAsia="Times New Roman"/>
+                <w:color w:val="000000"/>
+                <w:sz w:val="28"/>
+                <w:szCs w:val="28"/>
+              </w:rPr>
+              <w:t>-1</w:t>
+            </w:r>
+          </w:p>
+        </w:tc>
+        <w:tc>
+          <w:tcPr>
+            <w:tcW w:w="630" w:type="dxa"/>
+          </w:tcPr>
+          <w:p>
+            <w:pPr>
+              <w:jc w:val="center"/>
+              <w:textAlignment w:val="baseline"/>
+              <w:rPr>
+                <w:rFonts w:eastAsia="Times New Roman"/>
+                <w:color w:val="000000"/>
+                <w:sz w:val="28"/>
+                <w:szCs w:val="28"/>
+              </w:rPr>
+            </w:pPr>
+          </w:p>
+          <w:p>
+            <w:pPr>
+              <w:jc w:val="center"/>
+              <w:textAlignment w:val="baseline"/>
+              <w:rPr>
+                <w:rFonts w:eastAsia="Times New Roman"/>
+                <w:color w:val="000000"/>
+                <w:sz w:val="28"/>
+                <w:szCs w:val="28"/>
+              </w:rPr>
+            </w:pPr>
+            <w:r>
+              <w:rPr>
+                <w:rFonts w:eastAsia="Times New Roman"/>
+                <w:color w:val="000000"/>
+                <w:sz w:val="28"/>
+                <w:szCs w:val="28"/>
+              </w:rPr>
+              <w:t>1</w:t>
+            </w:r>
+          </w:p>
+        </w:tc>
+        <w:tc>
+          <w:tcPr>
+            <w:tcW w:w="540" w:type="dxa"/>
+          </w:tcPr>
+          <w:p>
+            <w:pPr>
+              <w:jc w:val="center"/>
+              <w:textAlignment w:val="baseline"/>
+              <w:rPr>
+                <w:rFonts w:eastAsia="Times New Roman"/>
+                <w:color w:val="000000"/>
+                <w:sz w:val="28"/>
+                <w:szCs w:val="28"/>
+              </w:rPr>
+            </w:pPr>
+          </w:p>
+          <w:p>
+            <w:pPr>
+              <w:jc w:val="center"/>
+              <w:textAlignment w:val="baseline"/>
+              <w:rPr>
+                <w:rFonts w:eastAsia="Times New Roman"/>
+                <w:color w:val="000000"/>
+                <w:sz w:val="28"/>
+                <w:szCs w:val="28"/>
+              </w:rPr>
+            </w:pPr>
+            <w:r>
+              <w:rPr>
+                <w:rFonts w:eastAsia="Times New Roman"/>
+                <w:color w:val="000000"/>
+                <w:sz w:val="28"/>
+                <w:szCs w:val="28"/>
+              </w:rPr>
+              <w:t>-1</w:t>
+            </w:r>
+          </w:p>
+        </w:tc>
+        <w:tc>
+          <w:tcPr>
+            <w:tcW w:w="720" w:type="dxa"/>
+          </w:tcPr>
+          <w:p>
+            <w:pPr>
+              <w:jc w:val="center"/>
+              <w:textAlignment w:val="baseline"/>
+              <w:rPr>
+                <w:rFonts w:eastAsia="Times New Roman"/>
+                <w:color w:val="000000"/>
+                <w:sz w:val="28"/>
+                <w:szCs w:val="28"/>
+              </w:rPr>
+            </w:pPr>
+          </w:p>
+          <w:p>
+            <w:pPr>
+              <w:jc w:val="center"/>
+              <w:textAlignment w:val="baseline"/>
+              <w:rPr>
+                <w:rFonts w:eastAsia="Times New Roman"/>
+                <w:color w:val="000000"/>
+                <w:sz w:val="28"/>
+                <w:szCs w:val="28"/>
+              </w:rPr>
+            </w:pPr>
+            <w:r>
+              <w:rPr>
+                <w:rFonts w:eastAsia="Times New Roman"/>
+                <w:color w:val="000000"/>
+                <w:sz w:val="28"/>
+                <w:szCs w:val="28"/>
+              </w:rPr>
+              <w:t>2</w:t>
+            </w:r>
+          </w:p>
+        </w:tc>
+      </w:tr>
+      <w:tr>
+        <w:trPr>
+          <w:trHeight w:val="900"/>
+        </w:trPr>
+        <w:tc>
+          <w:tcPr>
+            <w:tcW w:w="6955" w:type="dxa"/>
+          </w:tcPr>
+          <w:p>
+            <w:pPr>
+              <w:textAlignment w:val="baseline"/>
+              <w:rPr>
+                <w:rFonts w:eastAsia="Times New Roman"/>
+                <w:color w:val="FF0000"/>
+                <w:sz w:val="28"/>
+                <w:szCs w:val="28"/>
+              </w:rPr>
+            </w:pPr>
+            <w:r>
+              <w:rPr>
+                <w:rFonts w:eastAsia="Times New Roman"/>
+                <w:color w:val="FF0000"/>
+                <w:sz w:val="28"/>
+                <w:szCs w:val="28"/>
+              </w:rPr>
+              <w:t>Nhiều sinh viên HUTECH cảm thấy khó chịu khi phải học học kỳ hè</w:t>
+            </w:r>
+          </w:p>
+        </w:tc>
+        <w:tc>
+          <w:tcPr>
+            <w:tcW w:w="605" w:type="dxa"/>
+          </w:tcPr>
+          <w:p>
+            <w:pPr>
+              <w:jc w:val="center"/>
+              <w:textAlignment w:val="baseline"/>
+              <w:rPr>
+                <w:rFonts w:eastAsia="Times New Roman"/>
+                <w:color w:val="FF0000"/>
+                <w:sz w:val="28"/>
+                <w:szCs w:val="28"/>
+              </w:rPr>
+            </w:pPr>
+          </w:p>
+          <w:p>
+            <w:pPr>
+              <w:jc w:val="center"/>
+              <w:textAlignment w:val="baseline"/>
+              <w:rPr>
+                <w:rFonts w:eastAsia="Times New Roman"/>
+                <w:color w:val="FF0000"/>
+                <w:sz w:val="28"/>
+                <w:szCs w:val="28"/>
+              </w:rPr>
+            </w:pPr>
+            <w:r>
+              <w:rPr>
+                <w:rFonts w:eastAsia="Times New Roman"/>
+                <w:color w:val="FF0000"/>
+                <w:sz w:val="28"/>
+                <w:szCs w:val="28"/>
+              </w:rPr>
+              <w:t>1</w:t>
+            </w:r>
+          </w:p>
+        </w:tc>
+        <w:tc>
+          <w:tcPr>
+            <w:tcW w:w="630" w:type="dxa"/>
+          </w:tcPr>
+          <w:p>
+            <w:pPr>
+              <w:jc w:val="center"/>
+              <w:textAlignment w:val="baseline"/>
+              <w:rPr>
+                <w:rFonts w:eastAsia="Times New Roman"/>
+                <w:color w:val="FF0000"/>
+                <w:sz w:val="28"/>
+                <w:szCs w:val="28"/>
+              </w:rPr>
+            </w:pPr>
+          </w:p>
+          <w:p>
+            <w:pPr>
+              <w:jc w:val="center"/>
+              <w:textAlignment w:val="baseline"/>
+              <w:rPr>
+                <w:rFonts w:eastAsia="Times New Roman"/>
+                <w:color w:val="FF0000"/>
+                <w:sz w:val="28"/>
+                <w:szCs w:val="28"/>
+              </w:rPr>
+            </w:pPr>
+            <w:r>
+              <w:rPr>
+                <w:rFonts w:eastAsia="Times New Roman"/>
+                <w:color w:val="FF0000"/>
+                <w:sz w:val="28"/>
+                <w:szCs w:val="28"/>
+              </w:rPr>
+              <w:t>1</w:t>
+            </w:r>
+          </w:p>
+        </w:tc>
+        <w:tc>
+          <w:tcPr>
+            <w:tcW w:w="540" w:type="dxa"/>
+          </w:tcPr>
+          <w:p>
+            <w:pPr>
+              <w:jc w:val="center"/>
+              <w:textAlignment w:val="baseline"/>
+              <w:rPr>
+                <w:rFonts w:eastAsia="Times New Roman"/>
+                <w:color w:val="FF0000"/>
+                <w:sz w:val="28"/>
+                <w:szCs w:val="28"/>
+              </w:rPr>
+            </w:pPr>
+          </w:p>
+          <w:p>
+            <w:pPr>
+              <w:jc w:val="center"/>
+              <w:textAlignment w:val="baseline"/>
+              <w:rPr>
+                <w:rFonts w:eastAsia="Times New Roman"/>
+                <w:color w:val="FF0000"/>
+                <w:sz w:val="28"/>
+                <w:szCs w:val="28"/>
+              </w:rPr>
+            </w:pPr>
+            <w:r>
+              <w:rPr>
+                <w:rFonts w:eastAsia="Times New Roman"/>
+                <w:color w:val="FF0000"/>
+                <w:sz w:val="28"/>
+                <w:szCs w:val="28"/>
+              </w:rPr>
+              <w:t>1</w:t>
+            </w:r>
+          </w:p>
+        </w:tc>
+        <w:tc>
+          <w:tcPr>
+            <w:tcW w:w="540" w:type="dxa"/>
+          </w:tcPr>
+          <w:p>
+            <w:pPr>
+              <w:jc w:val="center"/>
+              <w:textAlignment w:val="baseline"/>
+              <w:rPr>
+                <w:rFonts w:eastAsia="Times New Roman"/>
+                <w:color w:val="FF0000"/>
+                <w:sz w:val="28"/>
+                <w:szCs w:val="28"/>
+              </w:rPr>
+            </w:pPr>
+          </w:p>
+          <w:p>
+            <w:pPr>
+              <w:jc w:val="center"/>
+              <w:textAlignment w:val="baseline"/>
+              <w:rPr>
+                <w:rFonts w:eastAsia="Times New Roman"/>
+                <w:color w:val="FF0000"/>
+                <w:sz w:val="28"/>
+                <w:szCs w:val="28"/>
+              </w:rPr>
+            </w:pPr>
+            <w:r>
+              <w:rPr>
+                <w:rFonts w:eastAsia="Times New Roman"/>
+                <w:color w:val="FF0000"/>
+                <w:sz w:val="28"/>
+                <w:szCs w:val="28"/>
+              </w:rPr>
+              <w:t>0</w:t>
+            </w:r>
+          </w:p>
+        </w:tc>
+        <w:tc>
+          <w:tcPr>
+            <w:tcW w:w="540" w:type="dxa"/>
+          </w:tcPr>
+          <w:p>
+            <w:pPr>
+              <w:jc w:val="center"/>
+              <w:textAlignment w:val="baseline"/>
+              <w:rPr>
+                <w:rFonts w:eastAsia="Times New Roman"/>
+                <w:color w:val="FF0000"/>
+                <w:sz w:val="28"/>
+                <w:szCs w:val="28"/>
+              </w:rPr>
+            </w:pPr>
+          </w:p>
+          <w:p>
+            <w:pPr>
+              <w:jc w:val="center"/>
+              <w:textAlignment w:val="baseline"/>
+              <w:rPr>
+                <w:rFonts w:eastAsia="Times New Roman"/>
+                <w:color w:val="FF0000"/>
+                <w:sz w:val="28"/>
+                <w:szCs w:val="28"/>
+              </w:rPr>
+            </w:pPr>
+            <w:r>
+              <w:rPr>
+                <w:rFonts w:eastAsia="Times New Roman"/>
+                <w:color w:val="FF0000"/>
+                <w:sz w:val="28"/>
+                <w:szCs w:val="28"/>
+              </w:rPr>
+              <w:t>1</w:t>
+            </w:r>
+          </w:p>
+        </w:tc>
+        <w:tc>
+          <w:tcPr>
+            <w:tcW w:w="630" w:type="dxa"/>
+          </w:tcPr>
+          <w:p>
+            <w:pPr>
+              <w:jc w:val="center"/>
+              <w:textAlignment w:val="baseline"/>
+              <w:rPr>
+                <w:rFonts w:eastAsia="Times New Roman"/>
+                <w:color w:val="FF0000"/>
+                <w:sz w:val="28"/>
+                <w:szCs w:val="28"/>
+              </w:rPr>
+            </w:pPr>
+          </w:p>
+          <w:p>
+            <w:pPr>
+              <w:jc w:val="center"/>
+              <w:textAlignment w:val="baseline"/>
+              <w:rPr>
+                <w:rFonts w:eastAsia="Times New Roman"/>
+                <w:color w:val="FF0000"/>
+                <w:sz w:val="28"/>
+                <w:szCs w:val="28"/>
+              </w:rPr>
+            </w:pPr>
+            <w:r>
+              <w:rPr>
+                <w:rFonts w:eastAsia="Times New Roman"/>
+                <w:color w:val="FF0000"/>
+                <w:sz w:val="28"/>
+                <w:szCs w:val="28"/>
+              </w:rPr>
+              <w:t>-1</w:t>
+            </w:r>
+          </w:p>
+        </w:tc>
+        <w:tc>
+          <w:tcPr>
+            <w:tcW w:w="540" w:type="dxa"/>
+          </w:tcPr>
+          <w:p>
+            <w:pPr>
+              <w:jc w:val="center"/>
+              <w:textAlignment w:val="baseline"/>
+              <w:rPr>
+                <w:rFonts w:eastAsia="Times New Roman"/>
+                <w:color w:val="FF0000"/>
+                <w:sz w:val="28"/>
+                <w:szCs w:val="28"/>
+              </w:rPr>
+            </w:pPr>
+          </w:p>
+          <w:p>
+            <w:pPr>
+              <w:jc w:val="center"/>
+              <w:textAlignment w:val="baseline"/>
+              <w:rPr>
+                <w:rFonts w:eastAsia="Times New Roman"/>
+                <w:color w:val="FF0000"/>
+                <w:sz w:val="28"/>
+                <w:szCs w:val="28"/>
+              </w:rPr>
+            </w:pPr>
+            <w:r>
+              <w:rPr>
+                <w:rFonts w:eastAsia="Times New Roman"/>
+                <w:color w:val="FF0000"/>
+                <w:sz w:val="28"/>
+                <w:szCs w:val="28"/>
+              </w:rPr>
+              <w:t>1</w:t>
+            </w:r>
+          </w:p>
+        </w:tc>
+        <w:tc>
+          <w:tcPr>
+            <w:tcW w:w="720" w:type="dxa"/>
+          </w:tcPr>
+          <w:p>
+            <w:pPr>
+              <w:jc w:val="center"/>
+              <w:textAlignment w:val="baseline"/>
+              <w:rPr>
+                <w:rFonts w:eastAsia="Times New Roman"/>
+                <w:color w:val="FF0000"/>
+                <w:sz w:val="28"/>
+                <w:szCs w:val="28"/>
+              </w:rPr>
+            </w:pPr>
+          </w:p>
+          <w:p>
+            <w:pPr>
+              <w:jc w:val="center"/>
+              <w:textAlignment w:val="baseline"/>
+              <w:rPr>
+                <w:rFonts w:eastAsia="Times New Roman"/>
+                <w:color w:val="FF0000"/>
+                <w:sz w:val="28"/>
+                <w:szCs w:val="28"/>
+              </w:rPr>
+            </w:pPr>
+            <w:r>
+              <w:rPr>
+                <w:rFonts w:eastAsia="Times New Roman"/>
+                <w:color w:val="FF0000"/>
+                <w:sz w:val="28"/>
+                <w:szCs w:val="28"/>
+              </w:rPr>
+              <w:t>4</w:t>
+            </w:r>
+          </w:p>
+        </w:tc>
+      </w:tr>
+      <w:tr>
+        <w:trPr>
+          <w:trHeight w:val="972"/>
+        </w:trPr>
+        <w:tc>
+          <w:tcPr>
+            <w:tcW w:w="6955" w:type="dxa"/>
+          </w:tcPr>
+          <w:p>
+            <w:pPr>
+              <w:textAlignment w:val="baseline"/>
+              <w:rPr>
+                <w:rFonts w:eastAsia="Times New Roman"/>
+                <w:color w:val="000000"/>
+                <w:sz w:val="28"/>
+                <w:szCs w:val="28"/>
+              </w:rPr>
+            </w:pPr>
+            <w:r>
+              <w:rPr>
+                <w:rFonts w:eastAsia="Times New Roman"/>
+                <w:color w:val="000000"/>
+                <w:sz w:val="28"/>
+                <w:szCs w:val="28"/>
+              </w:rPr>
+              <w:t>Nhiều sinh viên TP.HCM sử dụng điện nhiều trong mùa hè nóng bức và tiền điện tăng cao</w:t>
+            </w:r>
+          </w:p>
+        </w:tc>
+        <w:tc>
+          <w:tcPr>
+            <w:tcW w:w="605" w:type="dxa"/>
+          </w:tcPr>
+          <w:p>
+            <w:pPr>
+              <w:jc w:val="center"/>
+              <w:textAlignment w:val="baseline"/>
+              <w:rPr>
+                <w:rFonts w:eastAsia="Times New Roman"/>
+                <w:color w:val="000000"/>
+                <w:sz w:val="28"/>
+                <w:szCs w:val="28"/>
+              </w:rPr>
+            </w:pPr>
+          </w:p>
+          <w:p>
+            <w:pPr>
+              <w:jc w:val="center"/>
+              <w:textAlignment w:val="baseline"/>
+              <w:rPr>
+                <w:rFonts w:eastAsia="Times New Roman"/>
+                <w:color w:val="000000"/>
+                <w:sz w:val="28"/>
+                <w:szCs w:val="28"/>
+              </w:rPr>
+            </w:pPr>
+            <w:r>
+              <w:rPr>
+                <w:rFonts w:eastAsia="Times New Roman"/>
+                <w:color w:val="000000"/>
+                <w:sz w:val="28"/>
+                <w:szCs w:val="28"/>
+              </w:rPr>
+              <w:t>1</w:t>
+            </w:r>
+          </w:p>
+        </w:tc>
+        <w:tc>
+          <w:tcPr>
+            <w:tcW w:w="630" w:type="dxa"/>
+          </w:tcPr>
+          <w:p>
+            <w:pPr>
+              <w:jc w:val="center"/>
+              <w:textAlignment w:val="baseline"/>
+              <w:rPr>
+                <w:rFonts w:eastAsia="Times New Roman"/>
+                <w:color w:val="000000"/>
+                <w:sz w:val="28"/>
+                <w:szCs w:val="28"/>
+              </w:rPr>
+            </w:pPr>
+          </w:p>
+          <w:p>
+            <w:pPr>
+              <w:jc w:val="center"/>
+              <w:textAlignment w:val="baseline"/>
+              <w:rPr>
+                <w:rFonts w:eastAsia="Times New Roman"/>
+                <w:color w:val="000000"/>
+                <w:sz w:val="28"/>
+                <w:szCs w:val="28"/>
+              </w:rPr>
+            </w:pPr>
+            <w:r>
+              <w:rPr>
+                <w:rFonts w:eastAsia="Times New Roman"/>
+                <w:color w:val="000000"/>
+                <w:sz w:val="28"/>
+                <w:szCs w:val="28"/>
+              </w:rPr>
+              <w:t>1</w:t>
+            </w:r>
+          </w:p>
+        </w:tc>
+        <w:tc>
+          <w:tcPr>
+            <w:tcW w:w="540" w:type="dxa"/>
+          </w:tcPr>
+          <w:p>
+            <w:pPr>
+              <w:jc w:val="center"/>
+              <w:textAlignment w:val="baseline"/>
+              <w:rPr>
+                <w:rFonts w:eastAsia="Times New Roman"/>
+                <w:color w:val="000000"/>
+                <w:sz w:val="28"/>
+                <w:szCs w:val="28"/>
+              </w:rPr>
+            </w:pPr>
+          </w:p>
+          <w:p>
+            <w:pPr>
+              <w:jc w:val="center"/>
+              <w:textAlignment w:val="baseline"/>
+              <w:rPr>
+                <w:rFonts w:eastAsia="Times New Roman"/>
+                <w:color w:val="000000"/>
+                <w:sz w:val="28"/>
+                <w:szCs w:val="28"/>
+              </w:rPr>
+            </w:pPr>
+            <w:r>
+              <w:rPr>
+                <w:rFonts w:eastAsia="Times New Roman"/>
+                <w:color w:val="000000"/>
+                <w:sz w:val="28"/>
+                <w:szCs w:val="28"/>
+              </w:rPr>
+              <w:t>1</w:t>
+            </w:r>
+          </w:p>
+        </w:tc>
+        <w:tc>
+          <w:tcPr>
+            <w:tcW w:w="540" w:type="dxa"/>
+          </w:tcPr>
+          <w:p>
+            <w:pPr>
+              <w:jc w:val="center"/>
+              <w:textAlignment w:val="baseline"/>
+              <w:rPr>
+                <w:rFonts w:eastAsia="Times New Roman"/>
+                <w:color w:val="000000"/>
+                <w:sz w:val="28"/>
+                <w:szCs w:val="28"/>
+              </w:rPr>
+            </w:pPr>
+          </w:p>
+          <w:p>
+            <w:pPr>
+              <w:jc w:val="center"/>
+              <w:textAlignment w:val="baseline"/>
+              <w:rPr>
+                <w:rFonts w:eastAsia="Times New Roman"/>
+                <w:color w:val="000000"/>
+                <w:sz w:val="28"/>
+                <w:szCs w:val="28"/>
+              </w:rPr>
+            </w:pPr>
+            <w:r>
+              <w:rPr>
+                <w:rFonts w:eastAsia="Times New Roman"/>
+                <w:color w:val="000000"/>
+                <w:sz w:val="28"/>
+                <w:szCs w:val="28"/>
+              </w:rPr>
+              <w:t>0</w:t>
+            </w:r>
+          </w:p>
+        </w:tc>
+        <w:tc>
+          <w:tcPr>
+            <w:tcW w:w="540" w:type="dxa"/>
+          </w:tcPr>
+          <w:p>
+            <w:pPr>
+              <w:jc w:val="center"/>
+              <w:textAlignment w:val="baseline"/>
+              <w:rPr>
+                <w:rFonts w:eastAsia="Times New Roman"/>
+                <w:color w:val="000000"/>
+                <w:sz w:val="28"/>
+                <w:szCs w:val="28"/>
+              </w:rPr>
+            </w:pPr>
+          </w:p>
+          <w:p>
+            <w:pPr>
+              <w:jc w:val="center"/>
+              <w:textAlignment w:val="baseline"/>
+              <w:rPr>
+                <w:rFonts w:eastAsia="Times New Roman"/>
+                <w:color w:val="000000"/>
+                <w:sz w:val="28"/>
+                <w:szCs w:val="28"/>
+              </w:rPr>
+            </w:pPr>
+            <w:r>
+              <w:rPr>
+                <w:rFonts w:eastAsia="Times New Roman"/>
+                <w:color w:val="000000"/>
+                <w:sz w:val="28"/>
+                <w:szCs w:val="28"/>
+              </w:rPr>
+              <w:t>1</w:t>
+            </w:r>
+          </w:p>
+        </w:tc>
+        <w:tc>
+          <w:tcPr>
+            <w:tcW w:w="630" w:type="dxa"/>
+          </w:tcPr>
+          <w:p>
+            <w:pPr>
+              <w:jc w:val="center"/>
+              <w:textAlignment w:val="baseline"/>
+              <w:rPr>
+                <w:rFonts w:eastAsia="Times New Roman"/>
+                <w:color w:val="000000"/>
+                <w:sz w:val="28"/>
+                <w:szCs w:val="28"/>
+              </w:rPr>
+            </w:pPr>
+          </w:p>
+          <w:p>
+            <w:pPr>
+              <w:jc w:val="center"/>
+              <w:textAlignment w:val="baseline"/>
+              <w:rPr>
+                <w:rFonts w:eastAsia="Times New Roman"/>
+                <w:color w:val="000000"/>
+                <w:sz w:val="28"/>
+                <w:szCs w:val="28"/>
+              </w:rPr>
+            </w:pPr>
+            <w:r>
+              <w:rPr>
+                <w:rFonts w:eastAsia="Times New Roman"/>
+                <w:color w:val="000000"/>
+                <w:sz w:val="28"/>
+                <w:szCs w:val="28"/>
+              </w:rPr>
+              <w:t>-1</w:t>
+            </w:r>
+          </w:p>
+        </w:tc>
+        <w:tc>
+          <w:tcPr>
+            <w:tcW w:w="540" w:type="dxa"/>
+          </w:tcPr>
+          <w:p>
+            <w:pPr>
+              <w:jc w:val="center"/>
+              <w:textAlignment w:val="baseline"/>
+              <w:rPr>
+                <w:rFonts w:eastAsia="Times New Roman"/>
+                <w:color w:val="000000"/>
+                <w:sz w:val="28"/>
+                <w:szCs w:val="28"/>
+              </w:rPr>
+            </w:pPr>
+          </w:p>
+          <w:p>
+            <w:pPr>
+              <w:jc w:val="center"/>
+              <w:textAlignment w:val="baseline"/>
+              <w:rPr>
+                <w:rFonts w:eastAsia="Times New Roman"/>
+                <w:color w:val="000000"/>
+                <w:sz w:val="28"/>
+                <w:szCs w:val="28"/>
+              </w:rPr>
+            </w:pPr>
+            <w:r>
+              <w:rPr>
+                <w:rFonts w:eastAsia="Times New Roman"/>
+                <w:color w:val="000000"/>
+                <w:sz w:val="28"/>
+                <w:szCs w:val="28"/>
+              </w:rPr>
+              <w:t>1</w:t>
+            </w:r>
+          </w:p>
+        </w:tc>
+        <w:tc>
+          <w:tcPr>
+            <w:tcW w:w="720" w:type="dxa"/>
+          </w:tcPr>
+          <w:p>
+            <w:pPr>
+              <w:jc w:val="center"/>
+              <w:textAlignment w:val="baseline"/>
+              <w:rPr>
+                <w:rFonts w:eastAsia="Times New Roman"/>
+                <w:color w:val="000000"/>
+                <w:sz w:val="28"/>
+                <w:szCs w:val="28"/>
+              </w:rPr>
+            </w:pPr>
+          </w:p>
+          <w:p>
+            <w:pPr>
+              <w:jc w:val="center"/>
+              <w:textAlignment w:val="baseline"/>
+              <w:rPr>
+                <w:rFonts w:eastAsia="Times New Roman"/>
+                <w:color w:val="000000"/>
+                <w:sz w:val="28"/>
+                <w:szCs w:val="28"/>
+              </w:rPr>
+            </w:pPr>
+            <w:r>
+              <w:rPr>
+                <w:rFonts w:eastAsia="Times New Roman"/>
+                <w:color w:val="000000"/>
+                <w:sz w:val="28"/>
+                <w:szCs w:val="28"/>
+              </w:rPr>
+              <w:t>3</w:t>
+            </w:r>
+          </w:p>
+        </w:tc>
+      </w:tr>
+      <w:tr>
+        <w:trPr>
+          <w:trHeight w:val="973"/>
+        </w:trPr>
+        <w:tc>
+          <w:tcPr>
+            <w:tcW w:w="6955" w:type="dxa"/>
+          </w:tcPr>
+          <w:p>
+            <w:pPr>
+              <w:textAlignment w:val="baseline"/>
+              <w:rPr>
+                <w:rFonts w:eastAsia="Times New Roman"/>
+                <w:color w:val="000000"/>
+                <w:sz w:val="28"/>
+                <w:szCs w:val="28"/>
+              </w:rPr>
+            </w:pPr>
+            <w:r>
+              <w:rPr>
+                <w:rFonts w:eastAsia="Times New Roman"/>
+                <w:color w:val="000000"/>
+                <w:sz w:val="28"/>
+                <w:szCs w:val="28"/>
+              </w:rPr>
+              <w:t>Nhiều giảng viên HUTECH cảm thấy khó chịu khi dạy vào mùa hè do không được đi du lịch</w:t>
+            </w:r>
+          </w:p>
+        </w:tc>
+        <w:tc>
+          <w:tcPr>
+            <w:tcW w:w="605" w:type="dxa"/>
+          </w:tcPr>
+          <w:p>
+            <w:pPr>
+              <w:jc w:val="center"/>
+              <w:textAlignment w:val="baseline"/>
+              <w:rPr>
+                <w:rFonts w:eastAsia="Times New Roman"/>
+                <w:color w:val="000000"/>
+                <w:sz w:val="28"/>
+                <w:szCs w:val="28"/>
+              </w:rPr>
+            </w:pPr>
+          </w:p>
+          <w:p>
+            <w:pPr>
+              <w:jc w:val="center"/>
+              <w:textAlignment w:val="baseline"/>
+              <w:rPr>
+                <w:rFonts w:eastAsia="Times New Roman"/>
+                <w:color w:val="000000"/>
+                <w:sz w:val="28"/>
+                <w:szCs w:val="28"/>
+              </w:rPr>
+            </w:pPr>
+            <w:r>
+              <w:rPr>
+                <w:rFonts w:eastAsia="Times New Roman"/>
+                <w:color w:val="000000"/>
+                <w:sz w:val="28"/>
+                <w:szCs w:val="28"/>
+              </w:rPr>
+              <w:t>1</w:t>
+            </w:r>
+          </w:p>
+        </w:tc>
+        <w:tc>
+          <w:tcPr>
+            <w:tcW w:w="630" w:type="dxa"/>
+          </w:tcPr>
+          <w:p>
+            <w:pPr>
+              <w:jc w:val="center"/>
+              <w:textAlignment w:val="baseline"/>
+              <w:rPr>
+                <w:rFonts w:eastAsia="Times New Roman"/>
+                <w:color w:val="000000"/>
+                <w:sz w:val="28"/>
+                <w:szCs w:val="28"/>
+              </w:rPr>
+            </w:pPr>
+          </w:p>
+          <w:p>
+            <w:pPr>
+              <w:jc w:val="center"/>
+              <w:textAlignment w:val="baseline"/>
+              <w:rPr>
+                <w:rFonts w:eastAsia="Times New Roman"/>
+                <w:color w:val="000000"/>
+                <w:sz w:val="28"/>
+                <w:szCs w:val="28"/>
+              </w:rPr>
+            </w:pPr>
+            <w:r>
+              <w:rPr>
+                <w:rFonts w:eastAsia="Times New Roman"/>
+                <w:color w:val="000000"/>
+                <w:sz w:val="28"/>
+                <w:szCs w:val="28"/>
+              </w:rPr>
+              <w:t>-1</w:t>
+            </w:r>
+          </w:p>
+        </w:tc>
+        <w:tc>
+          <w:tcPr>
+            <w:tcW w:w="540" w:type="dxa"/>
+          </w:tcPr>
+          <w:p>
+            <w:pPr>
+              <w:jc w:val="center"/>
+              <w:textAlignment w:val="baseline"/>
+              <w:rPr>
+                <w:rFonts w:eastAsia="Times New Roman"/>
+                <w:color w:val="000000"/>
+                <w:sz w:val="28"/>
+                <w:szCs w:val="28"/>
+              </w:rPr>
+            </w:pPr>
+          </w:p>
+          <w:p>
+            <w:pPr>
+              <w:jc w:val="center"/>
+              <w:textAlignment w:val="baseline"/>
+              <w:rPr>
+                <w:rFonts w:eastAsia="Times New Roman"/>
+                <w:color w:val="000000"/>
+                <w:sz w:val="28"/>
+                <w:szCs w:val="28"/>
+              </w:rPr>
+            </w:pPr>
+            <w:r>
+              <w:rPr>
+                <w:rFonts w:eastAsia="Times New Roman"/>
+                <w:color w:val="000000"/>
+                <w:sz w:val="28"/>
+                <w:szCs w:val="28"/>
+              </w:rPr>
+              <w:t>1</w:t>
+            </w:r>
+          </w:p>
+        </w:tc>
+        <w:tc>
+          <w:tcPr>
+            <w:tcW w:w="540" w:type="dxa"/>
+          </w:tcPr>
+          <w:p>
+            <w:pPr>
+              <w:jc w:val="center"/>
+              <w:textAlignment w:val="baseline"/>
+              <w:rPr>
+                <w:rFonts w:eastAsia="Times New Roman"/>
+                <w:color w:val="000000"/>
+                <w:sz w:val="28"/>
+                <w:szCs w:val="28"/>
+              </w:rPr>
+            </w:pPr>
+          </w:p>
+          <w:p>
+            <w:pPr>
+              <w:jc w:val="center"/>
+              <w:textAlignment w:val="baseline"/>
+              <w:rPr>
+                <w:rFonts w:eastAsia="Times New Roman"/>
+                <w:color w:val="000000"/>
+                <w:sz w:val="28"/>
+                <w:szCs w:val="28"/>
+              </w:rPr>
+            </w:pPr>
+            <w:r>
+              <w:rPr>
+                <w:rFonts w:eastAsia="Times New Roman"/>
+                <w:color w:val="000000"/>
+                <w:sz w:val="28"/>
+                <w:szCs w:val="28"/>
+              </w:rPr>
+              <w:t>1</w:t>
+            </w:r>
+          </w:p>
+        </w:tc>
+        <w:tc>
+          <w:tcPr>
+            <w:tcW w:w="540" w:type="dxa"/>
+          </w:tcPr>
+          <w:p>
+            <w:pPr>
+              <w:jc w:val="center"/>
+              <w:textAlignment w:val="baseline"/>
+              <w:rPr>
+                <w:rFonts w:eastAsia="Times New Roman"/>
+                <w:color w:val="000000"/>
+                <w:sz w:val="28"/>
+                <w:szCs w:val="28"/>
+              </w:rPr>
+            </w:pPr>
+          </w:p>
+          <w:p>
+            <w:pPr>
+              <w:jc w:val="center"/>
+              <w:textAlignment w:val="baseline"/>
+              <w:rPr>
+                <w:rFonts w:eastAsia="Times New Roman"/>
+                <w:color w:val="000000"/>
+                <w:sz w:val="28"/>
+                <w:szCs w:val="28"/>
+              </w:rPr>
+            </w:pPr>
+            <w:r>
+              <w:rPr>
+                <w:rFonts w:eastAsia="Times New Roman"/>
+                <w:color w:val="000000"/>
+                <w:sz w:val="28"/>
+                <w:szCs w:val="28"/>
+              </w:rPr>
+              <w:t>-1</w:t>
+            </w:r>
+          </w:p>
+        </w:tc>
+        <w:tc>
+          <w:tcPr>
+            <w:tcW w:w="630" w:type="dxa"/>
+          </w:tcPr>
+          <w:p>
+            <w:pPr>
+              <w:jc w:val="center"/>
+              <w:textAlignment w:val="baseline"/>
+              <w:rPr>
+                <w:rFonts w:eastAsia="Times New Roman"/>
+                <w:color w:val="000000"/>
+                <w:sz w:val="28"/>
+                <w:szCs w:val="28"/>
+              </w:rPr>
+            </w:pPr>
+          </w:p>
+          <w:p>
+            <w:pPr>
+              <w:jc w:val="center"/>
+              <w:textAlignment w:val="baseline"/>
+              <w:rPr>
+                <w:rFonts w:eastAsia="Times New Roman"/>
+                <w:color w:val="000000"/>
+                <w:sz w:val="28"/>
+                <w:szCs w:val="28"/>
+              </w:rPr>
+            </w:pPr>
+            <w:r>
+              <w:rPr>
+                <w:rFonts w:eastAsia="Times New Roman"/>
+                <w:color w:val="000000"/>
+                <w:sz w:val="28"/>
+                <w:szCs w:val="28"/>
+              </w:rPr>
+              <w:t>1</w:t>
+            </w:r>
+          </w:p>
+        </w:tc>
+        <w:tc>
+          <w:tcPr>
+            <w:tcW w:w="540" w:type="dxa"/>
+          </w:tcPr>
+          <w:p>
+            <w:pPr>
+              <w:jc w:val="center"/>
+              <w:textAlignment w:val="baseline"/>
+              <w:rPr>
+                <w:rFonts w:eastAsia="Times New Roman"/>
+                <w:color w:val="000000"/>
+                <w:sz w:val="28"/>
+                <w:szCs w:val="28"/>
+              </w:rPr>
+            </w:pPr>
+          </w:p>
+          <w:p>
+            <w:pPr>
+              <w:jc w:val="center"/>
+              <w:textAlignment w:val="baseline"/>
+              <w:rPr>
+                <w:rFonts w:eastAsia="Times New Roman"/>
+                <w:color w:val="000000"/>
+                <w:sz w:val="28"/>
+                <w:szCs w:val="28"/>
+              </w:rPr>
+            </w:pPr>
+            <w:r>
+              <w:rPr>
+                <w:rFonts w:eastAsia="Times New Roman"/>
+                <w:color w:val="000000"/>
+                <w:sz w:val="28"/>
+                <w:szCs w:val="28"/>
+              </w:rPr>
+              <w:t>1</w:t>
+            </w:r>
+          </w:p>
+        </w:tc>
+        <w:tc>
+          <w:tcPr>
+            <w:tcW w:w="720" w:type="dxa"/>
+          </w:tcPr>
+          <w:p>
+            <w:pPr>
+              <w:jc w:val="center"/>
+              <w:textAlignment w:val="baseline"/>
+              <w:rPr>
+                <w:rFonts w:eastAsia="Times New Roman"/>
+                <w:color w:val="000000"/>
+                <w:sz w:val="28"/>
+                <w:szCs w:val="28"/>
+              </w:rPr>
+            </w:pPr>
+          </w:p>
+          <w:p>
+            <w:pPr>
+              <w:jc w:val="center"/>
+              <w:textAlignment w:val="baseline"/>
+              <w:rPr>
+                <w:rFonts w:eastAsia="Times New Roman"/>
+                <w:color w:val="000000"/>
+                <w:sz w:val="28"/>
+                <w:szCs w:val="28"/>
+              </w:rPr>
+            </w:pPr>
+            <w:r>
+              <w:rPr>
+                <w:rFonts w:eastAsia="Times New Roman"/>
+                <w:color w:val="000000"/>
+                <w:sz w:val="28"/>
+                <w:szCs w:val="28"/>
+              </w:rPr>
+              <w:t>3</w:t>
+            </w:r>
+          </w:p>
+        </w:tc>
+      </w:tr>
+    </w:tbl>
     <w:p>
       <w:pPr>
         <w:textAlignment w:val="baseline"/>
@@ -3858,19 +5809,20 @@
           <w:szCs w:val="28"/>
         </w:rPr>
       </w:pPr>
-      <w:r>
+    </w:p>
+    <w:p>
+      <w:pPr>
+        <w:textAlignment w:val="baseline"/>
         <w:rPr>
           <w:rFonts w:eastAsia="Times New Roman"/>
           <w:color w:val="000000"/>
           <w:sz w:val="28"/>
           <w:szCs w:val="28"/>
         </w:rPr>
-        <w:tab/>
-      </w:r>
-    </w:p>
-    <w:p>
-      <w:pPr>
-        <w:spacing w:line="360" w:lineRule="auto"/>
+      </w:pPr>
+    </w:p>
+    <w:p>
+      <w:pPr>
         <w:textAlignment w:val="baseline"/>
         <w:rPr>
           <w:rFonts w:eastAsia="Times New Roman"/>
@@ -3886,6 +5838,7 @@
           <w:sz w:val="28"/>
           <w:szCs w:val="28"/>
         </w:rPr>
+        <w:lastRenderedPageBreak/>
         <w:t>Dựa vào bảng đánh giá trên dự án của nhóm 3 là:</w:t>
       </w:r>
     </w:p>
@@ -3937,7 +5890,6 @@
         </w:rPr>
       </w:pPr>
       <w:r>
-        <w:lastRenderedPageBreak/>
         <w:br w:type="page"/>
       </w:r>
     </w:p>
@@ -6521,7 +8473,7 @@
         </w:rPr>
         <w:t xml:space="preserve">, </w:t>
       </w:r>
-      <w:hyperlink r:id="rId13">
+      <w:hyperlink r:id="rId12">
         <w:r>
           <w:rPr>
             <w:color w:val="0000FF"/>
@@ -6664,7 +8616,7 @@
         </w:rPr>
         <w:t xml:space="preserve"> 2007, </w:t>
       </w:r>
-      <w:hyperlink r:id="rId14">
+      <w:hyperlink r:id="rId13">
         <w:r>
           <w:rPr>
             <w:color w:val="0000FF"/>
@@ -6773,8 +8725,8 @@
           <w:szCs w:val="26"/>
         </w:rPr>
         <w:sectPr>
-          <w:headerReference w:type="default" r:id="rId15"/>
-          <w:footerReference w:type="default" r:id="rId16"/>
+          <w:headerReference w:type="default" r:id="rId14"/>
+          <w:footerReference w:type="default" r:id="rId15"/>
           <w:pgSz w:w="11907" w:h="16839"/>
           <w:pgMar w:top="1987" w:right="1138" w:bottom="1699" w:left="1987" w:header="720" w:footer="720" w:gutter="0"/>
           <w:pgNumType w:start="1"/>

</xml_diff>